<commit_message>
exercice du cours cree
</commit_message>
<xml_diff>
--- a/03-Databases/exerciceSQL/plageSQL_EtBibliotheque.docx
+++ b/03-Databases/exerciceSQL/plageSQL_EtBibliotheque.docx
@@ -4,6 +4,7 @@
   <w:body>
     <w:p>
       <w:pPr>
+        <w:spacing w:after="0"/>
         <w:rPr>
           <w:b/>
           <w:bCs/>
@@ -47,6 +48,7 @@
     </w:p>
     <w:p>
       <w:pPr>
+        <w:spacing w:after="0"/>
         <w:rPr>
           <w:b/>
           <w:bCs/>
@@ -148,11 +150,9 @@
             <w:shd w:val="clear" w:color="auto" w:fill="FFC000"/>
           </w:tcPr>
           <w:p>
-            <w:proofErr w:type="spellStart"/>
             <w:r>
               <w:t>plage_id</w:t>
             </w:r>
-            <w:proofErr w:type="spellEnd"/>
           </w:p>
         </w:tc>
         <w:tc>
@@ -178,11 +178,9 @@
             <w:pPr>
               <w:cnfStyle w:val="000000100000" w:firstRow="0" w:lastRow="0" w:firstColumn="0" w:lastColumn="0" w:oddVBand="0" w:evenVBand="0" w:oddHBand="1" w:evenHBand="0" w:firstRowFirstColumn="0" w:firstRowLastColumn="0" w:lastRowFirstColumn="0" w:lastRowLastColumn="0"/>
             </w:pPr>
-            <w:proofErr w:type="spellStart"/>
             <w:r>
               <w:t>numerique</w:t>
             </w:r>
-            <w:proofErr w:type="spellEnd"/>
           </w:p>
         </w:tc>
         <w:tc>
@@ -222,11 +220,9 @@
             <w:shd w:val="clear" w:color="auto" w:fill="FFC000"/>
           </w:tcPr>
           <w:p>
-            <w:proofErr w:type="spellStart"/>
             <w:r>
               <w:t>plage_longueur</w:t>
             </w:r>
-            <w:proofErr w:type="spellEnd"/>
           </w:p>
         </w:tc>
         <w:tc>
@@ -255,11 +251,9 @@
             <w:pPr>
               <w:cnfStyle w:val="000000000000" w:firstRow="0" w:lastRow="0" w:firstColumn="0" w:lastColumn="0" w:oddVBand="0" w:evenVBand="0" w:oddHBand="0" w:evenHBand="0" w:firstRowFirstColumn="0" w:firstRowLastColumn="0" w:lastRowFirstColumn="0" w:lastRowLastColumn="0"/>
             </w:pPr>
-            <w:proofErr w:type="spellStart"/>
             <w:r>
               <w:t>numerique</w:t>
             </w:r>
-            <w:proofErr w:type="spellEnd"/>
           </w:p>
         </w:tc>
         <w:tc>
@@ -351,11 +345,9 @@
             <w:shd w:val="clear" w:color="auto" w:fill="FAE2D5" w:themeFill="accent2" w:themeFillTint="33"/>
           </w:tcPr>
           <w:p>
-            <w:proofErr w:type="spellStart"/>
             <w:r>
               <w:t>nature_terrain_id</w:t>
             </w:r>
-            <w:proofErr w:type="spellEnd"/>
           </w:p>
         </w:tc>
         <w:tc>
@@ -429,14 +421,12 @@
             <w:shd w:val="clear" w:color="auto" w:fill="FAE2D5" w:themeFill="accent2" w:themeFillTint="33"/>
           </w:tcPr>
           <w:p>
-            <w:proofErr w:type="spellStart"/>
             <w:r>
               <w:t>nature_terrain</w:t>
             </w:r>
             <w:r>
               <w:t>_nom</w:t>
             </w:r>
-            <w:proofErr w:type="spellEnd"/>
           </w:p>
         </w:tc>
         <w:tc>
@@ -559,11 +549,9 @@
             <w:shd w:val="clear" w:color="auto" w:fill="FF0000"/>
           </w:tcPr>
           <w:p>
-            <w:proofErr w:type="spellStart"/>
             <w:r>
               <w:t>ville_id</w:t>
             </w:r>
-            <w:proofErr w:type="spellEnd"/>
           </w:p>
         </w:tc>
         <w:tc>
@@ -592,11 +580,9 @@
             <w:pPr>
               <w:cnfStyle w:val="000000100000" w:firstRow="0" w:lastRow="0" w:firstColumn="0" w:lastColumn="0" w:oddVBand="0" w:evenVBand="0" w:oddHBand="1" w:evenHBand="0" w:firstRowFirstColumn="0" w:firstRowLastColumn="0" w:lastRowFirstColumn="0" w:lastRowLastColumn="0"/>
             </w:pPr>
-            <w:proofErr w:type="spellStart"/>
             <w:r>
               <w:t>numerique</w:t>
             </w:r>
-            <w:proofErr w:type="spellEnd"/>
           </w:p>
         </w:tc>
         <w:tc>
@@ -633,11 +619,9 @@
             <w:shd w:val="clear" w:color="auto" w:fill="FF0000"/>
           </w:tcPr>
           <w:p>
-            <w:proofErr w:type="spellStart"/>
             <w:r>
               <w:t>ville_nom</w:t>
             </w:r>
-            <w:proofErr w:type="spellEnd"/>
           </w:p>
         </w:tc>
         <w:tc>
@@ -706,13 +690,8 @@
           </w:tcPr>
           <w:p>
             <w:r>
-              <w:t>ville _</w:t>
-            </w:r>
-            <w:proofErr w:type="spellStart"/>
-            <w:r>
-              <w:t>code_postal</w:t>
-            </w:r>
-            <w:proofErr w:type="spellEnd"/>
+              <w:t>ville _code_postal</w:t>
+            </w:r>
           </w:p>
         </w:tc>
         <w:tc>
@@ -727,6 +706,9 @@
             <w:r>
               <w:t xml:space="preserve">Code postal </w:t>
             </w:r>
+            <w:r>
+              <w:t xml:space="preserve">de la ville </w:t>
+            </w:r>
           </w:p>
         </w:tc>
         <w:tc>
@@ -738,11 +720,9 @@
             <w:pPr>
               <w:cnfStyle w:val="000000100000" w:firstRow="0" w:lastRow="0" w:firstColumn="0" w:lastColumn="0" w:oddVBand="0" w:evenVBand="0" w:oddHBand="1" w:evenHBand="0" w:firstRowFirstColumn="0" w:firstRowLastColumn="0" w:lastRowFirstColumn="0" w:lastRowLastColumn="0"/>
             </w:pPr>
-            <w:proofErr w:type="spellStart"/>
             <w:r>
               <w:t>Alphaunumerique</w:t>
             </w:r>
-            <w:proofErr w:type="spellEnd"/>
           </w:p>
         </w:tc>
         <w:tc>
@@ -788,11 +768,9 @@
             <w:shd w:val="clear" w:color="auto" w:fill="FF0000"/>
           </w:tcPr>
           <w:p>
-            <w:proofErr w:type="spellStart"/>
             <w:r>
               <w:t>ville_nombre_touristes</w:t>
             </w:r>
-            <w:proofErr w:type="spellEnd"/>
           </w:p>
         </w:tc>
         <w:tc>
@@ -804,6 +782,12 @@
             <w:pPr>
               <w:cnfStyle w:val="000000000000" w:firstRow="0" w:lastRow="0" w:firstColumn="0" w:lastColumn="0" w:oddVBand="0" w:evenVBand="0" w:oddHBand="0" w:evenHBand="0" w:firstRowFirstColumn="0" w:firstRowLastColumn="0" w:lastRowFirstColumn="0" w:lastRowLastColumn="0"/>
             </w:pPr>
+            <w:r>
+              <w:t xml:space="preserve">Le nombre de touristes </w:t>
+            </w:r>
+            <w:r>
+              <w:t>annuel </w:t>
+            </w:r>
           </w:p>
         </w:tc>
         <w:tc>
@@ -815,11 +799,9 @@
             <w:pPr>
               <w:cnfStyle w:val="000000000000" w:firstRow="0" w:lastRow="0" w:firstColumn="0" w:lastColumn="0" w:oddVBand="0" w:evenVBand="0" w:oddHBand="0" w:evenHBand="0" w:firstRowFirstColumn="0" w:firstRowLastColumn="0" w:lastRowFirstColumn="0" w:lastRowLastColumn="0"/>
             </w:pPr>
-            <w:proofErr w:type="spellStart"/>
             <w:r>
               <w:t>numerique</w:t>
             </w:r>
-            <w:proofErr w:type="spellEnd"/>
           </w:p>
         </w:tc>
         <w:tc>
@@ -911,7 +893,6 @@
             <w:shd w:val="clear" w:color="auto" w:fill="E59EDC" w:themeFill="accent5" w:themeFillTint="66"/>
           </w:tcPr>
           <w:p>
-            <w:proofErr w:type="spellStart"/>
             <w:r>
               <w:t>d</w:t>
             </w:r>
@@ -919,11 +900,7 @@
               <w:t>ep</w:t>
             </w:r>
             <w:r>
-              <w:t>artement_id</w:t>
-            </w:r>
-            <w:proofErr w:type="spellEnd"/>
-            <w:r>
-              <w:t xml:space="preserve"> </w:t>
+              <w:t xml:space="preserve">artement_id </w:t>
             </w:r>
           </w:p>
         </w:tc>
@@ -939,6 +916,9 @@
             <w:r>
               <w:t>Identifiant</w:t>
             </w:r>
+            <w:r>
+              <w:t xml:space="preserve"> du departement</w:t>
+            </w:r>
           </w:p>
         </w:tc>
         <w:tc>
@@ -950,11 +930,9 @@
             <w:pPr>
               <w:cnfStyle w:val="000000000000" w:firstRow="0" w:lastRow="0" w:firstColumn="0" w:lastColumn="0" w:oddVBand="0" w:evenVBand="0" w:oddHBand="0" w:evenHBand="0" w:firstRowFirstColumn="0" w:firstRowLastColumn="0" w:lastRowFirstColumn="0" w:lastRowLastColumn="0"/>
             </w:pPr>
-            <w:proofErr w:type="spellStart"/>
             <w:r>
               <w:t>numerique</w:t>
             </w:r>
-            <w:proofErr w:type="spellEnd"/>
           </w:p>
         </w:tc>
         <w:tc>
@@ -1046,11 +1024,9 @@
             <w:shd w:val="clear" w:color="auto" w:fill="92D050"/>
           </w:tcPr>
           <w:p>
-            <w:proofErr w:type="spellStart"/>
             <w:r>
               <w:t>responsable_id</w:t>
             </w:r>
-            <w:proofErr w:type="spellEnd"/>
           </w:p>
         </w:tc>
         <w:tc>
@@ -1076,11 +1052,9 @@
             <w:pPr>
               <w:cnfStyle w:val="000000000000" w:firstRow="0" w:lastRow="0" w:firstColumn="0" w:lastColumn="0" w:oddVBand="0" w:evenVBand="0" w:oddHBand="0" w:evenHBand="0" w:firstRowFirstColumn="0" w:firstRowLastColumn="0" w:lastRowFirstColumn="0" w:lastRowLastColumn="0"/>
             </w:pPr>
-            <w:proofErr w:type="spellStart"/>
             <w:r>
               <w:t>numerique</w:t>
             </w:r>
-            <w:proofErr w:type="spellEnd"/>
           </w:p>
         </w:tc>
         <w:tc>
@@ -1123,11 +1097,9 @@
             <w:shd w:val="clear" w:color="auto" w:fill="92D050"/>
           </w:tcPr>
           <w:p>
-            <w:proofErr w:type="spellStart"/>
             <w:r>
               <w:t>responsable_nom</w:t>
             </w:r>
-            <w:proofErr w:type="spellEnd"/>
           </w:p>
         </w:tc>
         <w:tc>
@@ -1139,6 +1111,9 @@
             <w:pPr>
               <w:cnfStyle w:val="000000100000" w:firstRow="0" w:lastRow="0" w:firstColumn="0" w:lastColumn="0" w:oddVBand="0" w:evenVBand="0" w:oddHBand="1" w:evenHBand="0" w:firstRowFirstColumn="0" w:firstRowLastColumn="0" w:lastRowFirstColumn="0" w:lastRowLastColumn="0"/>
             </w:pPr>
+            <w:r>
+              <w:t>Nom du responsable</w:t>
+            </w:r>
           </w:p>
         </w:tc>
         <w:tc>
@@ -1192,11 +1167,9 @@
             <w:shd w:val="clear" w:color="auto" w:fill="92D050"/>
           </w:tcPr>
           <w:p>
-            <w:proofErr w:type="spellStart"/>
             <w:r>
               <w:t>responsable_prénom</w:t>
             </w:r>
-            <w:proofErr w:type="spellEnd"/>
           </w:p>
         </w:tc>
         <w:tc>
@@ -1208,6 +1181,9 @@
             <w:pPr>
               <w:cnfStyle w:val="000000000000" w:firstRow="0" w:lastRow="0" w:firstColumn="0" w:lastColumn="0" w:oddVBand="0" w:evenVBand="0" w:oddHBand="0" w:evenHBand="0" w:firstRowFirstColumn="0" w:firstRowLastColumn="0" w:lastRowFirstColumn="0" w:lastRowLastColumn="0"/>
             </w:pPr>
+            <w:r>
+              <w:t xml:space="preserve">Prenom du responsable </w:t>
+            </w:r>
           </w:p>
         </w:tc>
         <w:tc>
@@ -1306,8 +1282,209 @@
         </w:tc>
       </w:tr>
     </w:tbl>
-    <w:p/>
-    <w:p/>
+    <w:p>
+      <w:pPr>
+        <w:spacing w:after="0"/>
+      </w:pPr>
+    </w:p>
+    <w:p>
+      <w:pPr>
+        <w:spacing w:after="0"/>
+      </w:pPr>
+    </w:p>
+    <w:p>
+      <w:pPr>
+        <w:spacing w:after="0"/>
+      </w:pPr>
+    </w:p>
+    <w:p>
+      <w:pPr>
+        <w:spacing w:after="0"/>
+      </w:pPr>
+    </w:p>
+    <w:p>
+      <w:pPr>
+        <w:spacing w:after="0"/>
+      </w:pPr>
+    </w:p>
+    <w:p>
+      <w:pPr>
+        <w:spacing w:after="0"/>
+      </w:pPr>
+    </w:p>
+    <w:p>
+      <w:pPr>
+        <w:spacing w:after="0"/>
+      </w:pPr>
+    </w:p>
+    <w:p>
+      <w:pPr>
+        <w:spacing w:after="0"/>
+      </w:pPr>
+    </w:p>
+    <w:p>
+      <w:pPr>
+        <w:spacing w:after="0"/>
+      </w:pPr>
+    </w:p>
+    <w:p>
+      <w:pPr>
+        <w:spacing w:after="0"/>
+      </w:pPr>
+    </w:p>
+    <w:p>
+      <w:pPr>
+        <w:spacing w:after="0"/>
+      </w:pPr>
+    </w:p>
+    <w:p>
+      <w:pPr>
+        <w:spacing w:after="0"/>
+      </w:pPr>
+    </w:p>
+    <w:p>
+      <w:pPr>
+        <w:spacing w:after="0"/>
+      </w:pPr>
+    </w:p>
+    <w:p>
+      <w:pPr>
+        <w:spacing w:after="0"/>
+        <w:rPr>
+          <w:b/>
+          <w:bCs/>
+        </w:rPr>
+      </w:pPr>
+      <w:r>
+        <w:rPr>
+          <w:b/>
+          <w:bCs/>
+        </w:rPr>
+        <w:lastRenderedPageBreak/>
+        <w:t>Bibliothèque</w:t>
+      </w:r>
+      <w:r>
+        <w:rPr>
+          <w:b/>
+          <w:bCs/>
+        </w:rPr>
+        <w:t> :d</w:t>
+      </w:r>
+      <w:r>
+        <w:rPr>
+          <w:b/>
+          <w:bCs/>
+        </w:rPr>
+        <w:t>ictionnaire des données</w:t>
+      </w:r>
+      <w:r>
+        <w:rPr>
+          <w:b/>
+          <w:bCs/>
+        </w:rPr>
+        <w:t> :</w:t>
+      </w:r>
+    </w:p>
+    <w:p>
+      <w:pPr>
+        <w:spacing w:after="0"/>
+      </w:pPr>
+      <w:r>
+        <w:t>La Bibliothèque d’un syndicat intercommunal consiste en plusieurs points de prêt. Ces centres disposent d’ordinateurs personnels interconnectés qui doivent permettre de gérer les emprunts.</w:t>
+      </w:r>
+    </w:p>
+    <w:p>
+      <w:pPr>
+        <w:spacing w:after="0"/>
+      </w:pPr>
+      <w:r>
+        <w:t>L’interview des bibliothécaires permet de déterminer les faits suivants :</w:t>
+      </w:r>
+    </w:p>
+    <w:p>
+      <w:pPr>
+        <w:numPr>
+          <w:ilvl w:val="0"/>
+          <w:numId w:val="1"/>
+        </w:numPr>
+        <w:spacing w:after="0"/>
+      </w:pPr>
+      <w:r>
+        <w:t>Un client qui s’inscrit à la bibliothèque verse une caution.</w:t>
+      </w:r>
+    </w:p>
+    <w:p>
+      <w:pPr>
+        <w:numPr>
+          <w:ilvl w:val="0"/>
+          <w:numId w:val="1"/>
+        </w:numPr>
+        <w:spacing w:after="0"/>
+      </w:pPr>
+      <w:r>
+        <w:t>Suivant le montant de cette caution il aura le droit d’effectuer en même temps de 1 à 10 emprunts.</w:t>
+      </w:r>
+    </w:p>
+    <w:p>
+      <w:pPr>
+        <w:numPr>
+          <w:ilvl w:val="0"/>
+          <w:numId w:val="1"/>
+        </w:numPr>
+        <w:spacing w:after="0"/>
+      </w:pPr>
+      <w:r>
+        <w:t>Les emprunts durent au maximum 8 jours.</w:t>
+      </w:r>
+    </w:p>
+    <w:p>
+      <w:pPr>
+        <w:numPr>
+          <w:ilvl w:val="0"/>
+          <w:numId w:val="1"/>
+        </w:numPr>
+        <w:spacing w:after="0"/>
+      </w:pPr>
+      <w:r>
+        <w:t>Un livre est caractérisé par son numéro dans la bibliothèque (identifiant), son éditeur et son (ses) auteur(s).</w:t>
+      </w:r>
+    </w:p>
+    <w:p>
+      <w:pPr>
+        <w:numPr>
+          <w:ilvl w:val="0"/>
+          <w:numId w:val="1"/>
+        </w:numPr>
+        <w:spacing w:after="0"/>
+      </w:pPr>
+      <w:r>
+        <w:t>On veut pouvoir obtenir, pour chaque client les emprunts qu’il a effectués (nombre, numéro et titre du livre, date de l’emprunt) au cours des trois derniers mois.</w:t>
+      </w:r>
+    </w:p>
+    <w:p>
+      <w:pPr>
+        <w:numPr>
+          <w:ilvl w:val="0"/>
+          <w:numId w:val="1"/>
+        </w:numPr>
+        <w:spacing w:after="0"/>
+      </w:pPr>
+      <w:r>
+        <w:t>Toutes les semaines, on édite la liste des emprunteurs en retard : nom et adresse du client, date de l’emprunt, numéro(s) et titre du (des) livre(s) concerné(s).</w:t>
+      </w:r>
+    </w:p>
+    <w:p>
+      <w:pPr>
+        <w:numPr>
+          <w:ilvl w:val="0"/>
+          <w:numId w:val="1"/>
+        </w:numPr>
+        <w:spacing w:after="0"/>
+      </w:pPr>
+      <w:r>
+        <w:t>On veut enfin pouvoir connaître pour chaque livre sa date d’achat et son état.</w:t>
+      </w:r>
+    </w:p>
     <w:tbl>
       <w:tblPr>
         <w:tblStyle w:val="TableauGrille4-Accentuation1"/>
@@ -1315,11 +1492,11 @@
         <w:tblLook w:val="04A0" w:firstRow="1" w:lastRow="0" w:firstColumn="1" w:lastColumn="0" w:noHBand="0" w:noVBand="1"/>
       </w:tblPr>
       <w:tblGrid>
-        <w:gridCol w:w="2091"/>
-        <w:gridCol w:w="2091"/>
-        <w:gridCol w:w="2091"/>
-        <w:gridCol w:w="2091"/>
-        <w:gridCol w:w="2092"/>
+        <w:gridCol w:w="2547"/>
+        <w:gridCol w:w="2182"/>
+        <w:gridCol w:w="1840"/>
+        <w:gridCol w:w="1892"/>
+        <w:gridCol w:w="1995"/>
       </w:tblGrid>
       <w:tr>
         <w:trPr>
@@ -1328,7 +1505,7 @@
         <w:tc>
           <w:tcPr>
             <w:cnfStyle w:val="001000000000" w:firstRow="0" w:lastRow="0" w:firstColumn="1" w:lastColumn="0" w:oddVBand="0" w:evenVBand="0" w:oddHBand="0" w:evenHBand="0" w:firstRowFirstColumn="0" w:firstRowLastColumn="0" w:lastRowFirstColumn="0" w:lastRowLastColumn="0"/>
-            <w:tcW w:w="2091" w:type="dxa"/>
+            <w:tcW w:w="2547" w:type="dxa"/>
           </w:tcPr>
           <w:p>
             <w:r>
@@ -1338,7 +1515,7 @@
         </w:tc>
         <w:tc>
           <w:tcPr>
-            <w:tcW w:w="2091" w:type="dxa"/>
+            <w:tcW w:w="2182" w:type="dxa"/>
           </w:tcPr>
           <w:p>
             <w:pPr>
@@ -1351,7 +1528,7 @@
         </w:tc>
         <w:tc>
           <w:tcPr>
-            <w:tcW w:w="2091" w:type="dxa"/>
+            <w:tcW w:w="1840" w:type="dxa"/>
           </w:tcPr>
           <w:p>
             <w:pPr>
@@ -1364,7 +1541,7 @@
         </w:tc>
         <w:tc>
           <w:tcPr>
-            <w:tcW w:w="2091" w:type="dxa"/>
+            <w:tcW w:w="1892" w:type="dxa"/>
           </w:tcPr>
           <w:p>
             <w:pPr>
@@ -1377,7 +1554,7 @@
         </w:tc>
         <w:tc>
           <w:tcPr>
-            <w:tcW w:w="2092" w:type="dxa"/>
+            <w:tcW w:w="1995" w:type="dxa"/>
           </w:tcPr>
           <w:p>
             <w:pPr>
@@ -1396,43 +1573,52 @@
         <w:tc>
           <w:tcPr>
             <w:cnfStyle w:val="001000000000" w:firstRow="0" w:lastRow="0" w:firstColumn="1" w:lastColumn="0" w:oddVBand="0" w:evenVBand="0" w:oddHBand="0" w:evenHBand="0" w:firstRowFirstColumn="0" w:firstRowLastColumn="0" w:lastRowFirstColumn="0" w:lastRowLastColumn="0"/>
-            <w:tcW w:w="2091" w:type="dxa"/>
-          </w:tcPr>
-          <w:p/>
-        </w:tc>
-        <w:tc>
-          <w:tcPr>
-            <w:tcW w:w="2091" w:type="dxa"/>
-          </w:tcPr>
-          <w:p>
-            <w:pPr>
-              <w:cnfStyle w:val="000000100000" w:firstRow="0" w:lastRow="0" w:firstColumn="0" w:lastColumn="0" w:oddVBand="0" w:evenVBand="0" w:oddHBand="1" w:evenHBand="0" w:firstRowFirstColumn="0" w:firstRowLastColumn="0" w:lastRowFirstColumn="0" w:lastRowLastColumn="0"/>
-            </w:pPr>
-          </w:p>
-        </w:tc>
-        <w:tc>
-          <w:tcPr>
-            <w:tcW w:w="2091" w:type="dxa"/>
-          </w:tcPr>
-          <w:p>
-            <w:pPr>
-              <w:cnfStyle w:val="000000100000" w:firstRow="0" w:lastRow="0" w:firstColumn="0" w:lastColumn="0" w:oddVBand="0" w:evenVBand="0" w:oddHBand="1" w:evenHBand="0" w:firstRowFirstColumn="0" w:firstRowLastColumn="0" w:lastRowFirstColumn="0" w:lastRowLastColumn="0"/>
-            </w:pPr>
-          </w:p>
-        </w:tc>
-        <w:tc>
-          <w:tcPr>
-            <w:tcW w:w="2091" w:type="dxa"/>
-          </w:tcPr>
-          <w:p>
-            <w:pPr>
-              <w:cnfStyle w:val="000000100000" w:firstRow="0" w:lastRow="0" w:firstColumn="0" w:lastColumn="0" w:oddVBand="0" w:evenVBand="0" w:oddHBand="1" w:evenHBand="0" w:firstRowFirstColumn="0" w:firstRowLastColumn="0" w:lastRowFirstColumn="0" w:lastRowLastColumn="0"/>
-            </w:pPr>
-          </w:p>
-        </w:tc>
-        <w:tc>
-          <w:tcPr>
-            <w:tcW w:w="2092" w:type="dxa"/>
+            <w:tcW w:w="2547" w:type="dxa"/>
+            <w:shd w:val="clear" w:color="auto" w:fill="FF0000"/>
+          </w:tcPr>
+          <w:p>
+            <w:r>
+              <w:t>Clien_id</w:t>
+            </w:r>
+          </w:p>
+        </w:tc>
+        <w:tc>
+          <w:tcPr>
+            <w:tcW w:w="2182" w:type="dxa"/>
+            <w:shd w:val="clear" w:color="auto" w:fill="FF0000"/>
+          </w:tcPr>
+          <w:p>
+            <w:pPr>
+              <w:cnfStyle w:val="000000100000" w:firstRow="0" w:lastRow="0" w:firstColumn="0" w:lastColumn="0" w:oddVBand="0" w:evenVBand="0" w:oddHBand="1" w:evenHBand="0" w:firstRowFirstColumn="0" w:firstRowLastColumn="0" w:lastRowFirstColumn="0" w:lastRowLastColumn="0"/>
+            </w:pPr>
+          </w:p>
+        </w:tc>
+        <w:tc>
+          <w:tcPr>
+            <w:tcW w:w="1840" w:type="dxa"/>
+            <w:shd w:val="clear" w:color="auto" w:fill="FF0000"/>
+          </w:tcPr>
+          <w:p>
+            <w:pPr>
+              <w:cnfStyle w:val="000000100000" w:firstRow="0" w:lastRow="0" w:firstColumn="0" w:lastColumn="0" w:oddVBand="0" w:evenVBand="0" w:oddHBand="1" w:evenHBand="0" w:firstRowFirstColumn="0" w:firstRowLastColumn="0" w:lastRowFirstColumn="0" w:lastRowLastColumn="0"/>
+            </w:pPr>
+          </w:p>
+        </w:tc>
+        <w:tc>
+          <w:tcPr>
+            <w:tcW w:w="1892" w:type="dxa"/>
+            <w:shd w:val="clear" w:color="auto" w:fill="FF0000"/>
+          </w:tcPr>
+          <w:p>
+            <w:pPr>
+              <w:cnfStyle w:val="000000100000" w:firstRow="0" w:lastRow="0" w:firstColumn="0" w:lastColumn="0" w:oddVBand="0" w:evenVBand="0" w:oddHBand="1" w:evenHBand="0" w:firstRowFirstColumn="0" w:firstRowLastColumn="0" w:lastRowFirstColumn="0" w:lastRowLastColumn="0"/>
+            </w:pPr>
+          </w:p>
+        </w:tc>
+        <w:tc>
+          <w:tcPr>
+            <w:tcW w:w="1995" w:type="dxa"/>
+            <w:shd w:val="clear" w:color="auto" w:fill="FF0000"/>
           </w:tcPr>
           <w:p>
             <w:pPr>
@@ -1445,43 +1631,52 @@
         <w:tc>
           <w:tcPr>
             <w:cnfStyle w:val="001000000000" w:firstRow="0" w:lastRow="0" w:firstColumn="1" w:lastColumn="0" w:oddVBand="0" w:evenVBand="0" w:oddHBand="0" w:evenHBand="0" w:firstRowFirstColumn="0" w:firstRowLastColumn="0" w:lastRowFirstColumn="0" w:lastRowLastColumn="0"/>
-            <w:tcW w:w="2091" w:type="dxa"/>
-          </w:tcPr>
-          <w:p/>
-        </w:tc>
-        <w:tc>
-          <w:tcPr>
-            <w:tcW w:w="2091" w:type="dxa"/>
-          </w:tcPr>
-          <w:p>
-            <w:pPr>
-              <w:cnfStyle w:val="000000000000" w:firstRow="0" w:lastRow="0" w:firstColumn="0" w:lastColumn="0" w:oddVBand="0" w:evenVBand="0" w:oddHBand="0" w:evenHBand="0" w:firstRowFirstColumn="0" w:firstRowLastColumn="0" w:lastRowFirstColumn="0" w:lastRowLastColumn="0"/>
-            </w:pPr>
-          </w:p>
-        </w:tc>
-        <w:tc>
-          <w:tcPr>
-            <w:tcW w:w="2091" w:type="dxa"/>
-          </w:tcPr>
-          <w:p>
-            <w:pPr>
-              <w:cnfStyle w:val="000000000000" w:firstRow="0" w:lastRow="0" w:firstColumn="0" w:lastColumn="0" w:oddVBand="0" w:evenVBand="0" w:oddHBand="0" w:evenHBand="0" w:firstRowFirstColumn="0" w:firstRowLastColumn="0" w:lastRowFirstColumn="0" w:lastRowLastColumn="0"/>
-            </w:pPr>
-          </w:p>
-        </w:tc>
-        <w:tc>
-          <w:tcPr>
-            <w:tcW w:w="2091" w:type="dxa"/>
-          </w:tcPr>
-          <w:p>
-            <w:pPr>
-              <w:cnfStyle w:val="000000000000" w:firstRow="0" w:lastRow="0" w:firstColumn="0" w:lastColumn="0" w:oddVBand="0" w:evenVBand="0" w:oddHBand="0" w:evenHBand="0" w:firstRowFirstColumn="0" w:firstRowLastColumn="0" w:lastRowFirstColumn="0" w:lastRowLastColumn="0"/>
-            </w:pPr>
-          </w:p>
-        </w:tc>
-        <w:tc>
-          <w:tcPr>
-            <w:tcW w:w="2092" w:type="dxa"/>
+            <w:tcW w:w="2547" w:type="dxa"/>
+            <w:shd w:val="clear" w:color="auto" w:fill="FF0000"/>
+          </w:tcPr>
+          <w:p>
+            <w:r>
+              <w:t>Client_name</w:t>
+            </w:r>
+          </w:p>
+        </w:tc>
+        <w:tc>
+          <w:tcPr>
+            <w:tcW w:w="2182" w:type="dxa"/>
+            <w:shd w:val="clear" w:color="auto" w:fill="FF0000"/>
+          </w:tcPr>
+          <w:p>
+            <w:pPr>
+              <w:cnfStyle w:val="000000000000" w:firstRow="0" w:lastRow="0" w:firstColumn="0" w:lastColumn="0" w:oddVBand="0" w:evenVBand="0" w:oddHBand="0" w:evenHBand="0" w:firstRowFirstColumn="0" w:firstRowLastColumn="0" w:lastRowFirstColumn="0" w:lastRowLastColumn="0"/>
+            </w:pPr>
+          </w:p>
+        </w:tc>
+        <w:tc>
+          <w:tcPr>
+            <w:tcW w:w="1840" w:type="dxa"/>
+            <w:shd w:val="clear" w:color="auto" w:fill="FF0000"/>
+          </w:tcPr>
+          <w:p>
+            <w:pPr>
+              <w:cnfStyle w:val="000000000000" w:firstRow="0" w:lastRow="0" w:firstColumn="0" w:lastColumn="0" w:oddVBand="0" w:evenVBand="0" w:oddHBand="0" w:evenHBand="0" w:firstRowFirstColumn="0" w:firstRowLastColumn="0" w:lastRowFirstColumn="0" w:lastRowLastColumn="0"/>
+            </w:pPr>
+          </w:p>
+        </w:tc>
+        <w:tc>
+          <w:tcPr>
+            <w:tcW w:w="1892" w:type="dxa"/>
+            <w:shd w:val="clear" w:color="auto" w:fill="FF0000"/>
+          </w:tcPr>
+          <w:p>
+            <w:pPr>
+              <w:cnfStyle w:val="000000000000" w:firstRow="0" w:lastRow="0" w:firstColumn="0" w:lastColumn="0" w:oddVBand="0" w:evenVBand="0" w:oddHBand="0" w:evenHBand="0" w:firstRowFirstColumn="0" w:firstRowLastColumn="0" w:lastRowFirstColumn="0" w:lastRowLastColumn="0"/>
+            </w:pPr>
+          </w:p>
+        </w:tc>
+        <w:tc>
+          <w:tcPr>
+            <w:tcW w:w="1995" w:type="dxa"/>
+            <w:shd w:val="clear" w:color="auto" w:fill="FF0000"/>
           </w:tcPr>
           <w:p>
             <w:pPr>
@@ -1497,43 +1692,52 @@
         <w:tc>
           <w:tcPr>
             <w:cnfStyle w:val="001000000000" w:firstRow="0" w:lastRow="0" w:firstColumn="1" w:lastColumn="0" w:oddVBand="0" w:evenVBand="0" w:oddHBand="0" w:evenHBand="0" w:firstRowFirstColumn="0" w:firstRowLastColumn="0" w:lastRowFirstColumn="0" w:lastRowLastColumn="0"/>
-            <w:tcW w:w="2091" w:type="dxa"/>
-          </w:tcPr>
-          <w:p/>
-        </w:tc>
-        <w:tc>
-          <w:tcPr>
-            <w:tcW w:w="2091" w:type="dxa"/>
-          </w:tcPr>
-          <w:p>
-            <w:pPr>
-              <w:cnfStyle w:val="000000100000" w:firstRow="0" w:lastRow="0" w:firstColumn="0" w:lastColumn="0" w:oddVBand="0" w:evenVBand="0" w:oddHBand="1" w:evenHBand="0" w:firstRowFirstColumn="0" w:firstRowLastColumn="0" w:lastRowFirstColumn="0" w:lastRowLastColumn="0"/>
-            </w:pPr>
-          </w:p>
-        </w:tc>
-        <w:tc>
-          <w:tcPr>
-            <w:tcW w:w="2091" w:type="dxa"/>
-          </w:tcPr>
-          <w:p>
-            <w:pPr>
-              <w:cnfStyle w:val="000000100000" w:firstRow="0" w:lastRow="0" w:firstColumn="0" w:lastColumn="0" w:oddVBand="0" w:evenVBand="0" w:oddHBand="1" w:evenHBand="0" w:firstRowFirstColumn="0" w:firstRowLastColumn="0" w:lastRowFirstColumn="0" w:lastRowLastColumn="0"/>
-            </w:pPr>
-          </w:p>
-        </w:tc>
-        <w:tc>
-          <w:tcPr>
-            <w:tcW w:w="2091" w:type="dxa"/>
-          </w:tcPr>
-          <w:p>
-            <w:pPr>
-              <w:cnfStyle w:val="000000100000" w:firstRow="0" w:lastRow="0" w:firstColumn="0" w:lastColumn="0" w:oddVBand="0" w:evenVBand="0" w:oddHBand="1" w:evenHBand="0" w:firstRowFirstColumn="0" w:firstRowLastColumn="0" w:lastRowFirstColumn="0" w:lastRowLastColumn="0"/>
-            </w:pPr>
-          </w:p>
-        </w:tc>
-        <w:tc>
-          <w:tcPr>
-            <w:tcW w:w="2092" w:type="dxa"/>
+            <w:tcW w:w="2547" w:type="dxa"/>
+            <w:shd w:val="clear" w:color="auto" w:fill="FF0000"/>
+          </w:tcPr>
+          <w:p>
+            <w:r>
+              <w:t>Client_address</w:t>
+            </w:r>
+          </w:p>
+        </w:tc>
+        <w:tc>
+          <w:tcPr>
+            <w:tcW w:w="2182" w:type="dxa"/>
+            <w:shd w:val="clear" w:color="auto" w:fill="FF0000"/>
+          </w:tcPr>
+          <w:p>
+            <w:pPr>
+              <w:cnfStyle w:val="000000100000" w:firstRow="0" w:lastRow="0" w:firstColumn="0" w:lastColumn="0" w:oddVBand="0" w:evenVBand="0" w:oddHBand="1" w:evenHBand="0" w:firstRowFirstColumn="0" w:firstRowLastColumn="0" w:lastRowFirstColumn="0" w:lastRowLastColumn="0"/>
+            </w:pPr>
+          </w:p>
+        </w:tc>
+        <w:tc>
+          <w:tcPr>
+            <w:tcW w:w="1840" w:type="dxa"/>
+            <w:shd w:val="clear" w:color="auto" w:fill="FF0000"/>
+          </w:tcPr>
+          <w:p>
+            <w:pPr>
+              <w:cnfStyle w:val="000000100000" w:firstRow="0" w:lastRow="0" w:firstColumn="0" w:lastColumn="0" w:oddVBand="0" w:evenVBand="0" w:oddHBand="1" w:evenHBand="0" w:firstRowFirstColumn="0" w:firstRowLastColumn="0" w:lastRowFirstColumn="0" w:lastRowLastColumn="0"/>
+            </w:pPr>
+          </w:p>
+        </w:tc>
+        <w:tc>
+          <w:tcPr>
+            <w:tcW w:w="1892" w:type="dxa"/>
+            <w:shd w:val="clear" w:color="auto" w:fill="FF0000"/>
+          </w:tcPr>
+          <w:p>
+            <w:pPr>
+              <w:cnfStyle w:val="000000100000" w:firstRow="0" w:lastRow="0" w:firstColumn="0" w:lastColumn="0" w:oddVBand="0" w:evenVBand="0" w:oddHBand="1" w:evenHBand="0" w:firstRowFirstColumn="0" w:firstRowLastColumn="0" w:lastRowFirstColumn="0" w:lastRowLastColumn="0"/>
+            </w:pPr>
+          </w:p>
+        </w:tc>
+        <w:tc>
+          <w:tcPr>
+            <w:tcW w:w="1995" w:type="dxa"/>
+            <w:shd w:val="clear" w:color="auto" w:fill="FF0000"/>
           </w:tcPr>
           <w:p>
             <w:pPr>
@@ -1546,43 +1750,52 @@
         <w:tc>
           <w:tcPr>
             <w:cnfStyle w:val="001000000000" w:firstRow="0" w:lastRow="0" w:firstColumn="1" w:lastColumn="0" w:oddVBand="0" w:evenVBand="0" w:oddHBand="0" w:evenHBand="0" w:firstRowFirstColumn="0" w:firstRowLastColumn="0" w:lastRowFirstColumn="0" w:lastRowLastColumn="0"/>
-            <w:tcW w:w="2091" w:type="dxa"/>
-          </w:tcPr>
-          <w:p/>
-        </w:tc>
-        <w:tc>
-          <w:tcPr>
-            <w:tcW w:w="2091" w:type="dxa"/>
-          </w:tcPr>
-          <w:p>
-            <w:pPr>
-              <w:cnfStyle w:val="000000000000" w:firstRow="0" w:lastRow="0" w:firstColumn="0" w:lastColumn="0" w:oddVBand="0" w:evenVBand="0" w:oddHBand="0" w:evenHBand="0" w:firstRowFirstColumn="0" w:firstRowLastColumn="0" w:lastRowFirstColumn="0" w:lastRowLastColumn="0"/>
-            </w:pPr>
-          </w:p>
-        </w:tc>
-        <w:tc>
-          <w:tcPr>
-            <w:tcW w:w="2091" w:type="dxa"/>
-          </w:tcPr>
-          <w:p>
-            <w:pPr>
-              <w:cnfStyle w:val="000000000000" w:firstRow="0" w:lastRow="0" w:firstColumn="0" w:lastColumn="0" w:oddVBand="0" w:evenVBand="0" w:oddHBand="0" w:evenHBand="0" w:firstRowFirstColumn="0" w:firstRowLastColumn="0" w:lastRowFirstColumn="0" w:lastRowLastColumn="0"/>
-            </w:pPr>
-          </w:p>
-        </w:tc>
-        <w:tc>
-          <w:tcPr>
-            <w:tcW w:w="2091" w:type="dxa"/>
-          </w:tcPr>
-          <w:p>
-            <w:pPr>
-              <w:cnfStyle w:val="000000000000" w:firstRow="0" w:lastRow="0" w:firstColumn="0" w:lastColumn="0" w:oddVBand="0" w:evenVBand="0" w:oddHBand="0" w:evenHBand="0" w:firstRowFirstColumn="0" w:firstRowLastColumn="0" w:lastRowFirstColumn="0" w:lastRowLastColumn="0"/>
-            </w:pPr>
-          </w:p>
-        </w:tc>
-        <w:tc>
-          <w:tcPr>
-            <w:tcW w:w="2092" w:type="dxa"/>
+            <w:tcW w:w="2547" w:type="dxa"/>
+            <w:shd w:val="clear" w:color="auto" w:fill="FF0000"/>
+          </w:tcPr>
+          <w:p>
+            <w:r>
+              <w:t>client_deposit</w:t>
+            </w:r>
+          </w:p>
+        </w:tc>
+        <w:tc>
+          <w:tcPr>
+            <w:tcW w:w="2182" w:type="dxa"/>
+            <w:shd w:val="clear" w:color="auto" w:fill="FF0000"/>
+          </w:tcPr>
+          <w:p>
+            <w:pPr>
+              <w:cnfStyle w:val="000000000000" w:firstRow="0" w:lastRow="0" w:firstColumn="0" w:lastColumn="0" w:oddVBand="0" w:evenVBand="0" w:oddHBand="0" w:evenHBand="0" w:firstRowFirstColumn="0" w:firstRowLastColumn="0" w:lastRowFirstColumn="0" w:lastRowLastColumn="0"/>
+            </w:pPr>
+          </w:p>
+        </w:tc>
+        <w:tc>
+          <w:tcPr>
+            <w:tcW w:w="1840" w:type="dxa"/>
+            <w:shd w:val="clear" w:color="auto" w:fill="FF0000"/>
+          </w:tcPr>
+          <w:p>
+            <w:pPr>
+              <w:cnfStyle w:val="000000000000" w:firstRow="0" w:lastRow="0" w:firstColumn="0" w:lastColumn="0" w:oddVBand="0" w:evenVBand="0" w:oddHBand="0" w:evenHBand="0" w:firstRowFirstColumn="0" w:firstRowLastColumn="0" w:lastRowFirstColumn="0" w:lastRowLastColumn="0"/>
+            </w:pPr>
+          </w:p>
+        </w:tc>
+        <w:tc>
+          <w:tcPr>
+            <w:tcW w:w="1892" w:type="dxa"/>
+            <w:shd w:val="clear" w:color="auto" w:fill="FF0000"/>
+          </w:tcPr>
+          <w:p>
+            <w:pPr>
+              <w:cnfStyle w:val="000000000000" w:firstRow="0" w:lastRow="0" w:firstColumn="0" w:lastColumn="0" w:oddVBand="0" w:evenVBand="0" w:oddHBand="0" w:evenHBand="0" w:firstRowFirstColumn="0" w:firstRowLastColumn="0" w:lastRowFirstColumn="0" w:lastRowLastColumn="0"/>
+            </w:pPr>
+          </w:p>
+        </w:tc>
+        <w:tc>
+          <w:tcPr>
+            <w:tcW w:w="1995" w:type="dxa"/>
+            <w:shd w:val="clear" w:color="auto" w:fill="FF0000"/>
           </w:tcPr>
           <w:p>
             <w:pPr>
@@ -1598,43 +1811,48 @@
         <w:tc>
           <w:tcPr>
             <w:cnfStyle w:val="001000000000" w:firstRow="0" w:lastRow="0" w:firstColumn="1" w:lastColumn="0" w:oddVBand="0" w:evenVBand="0" w:oddHBand="0" w:evenHBand="0" w:firstRowFirstColumn="0" w:firstRowLastColumn="0" w:lastRowFirstColumn="0" w:lastRowLastColumn="0"/>
-            <w:tcW w:w="2091" w:type="dxa"/>
+            <w:tcW w:w="2547" w:type="dxa"/>
+            <w:shd w:val="clear" w:color="auto" w:fill="auto"/>
           </w:tcPr>
           <w:p/>
         </w:tc>
         <w:tc>
           <w:tcPr>
-            <w:tcW w:w="2091" w:type="dxa"/>
-          </w:tcPr>
-          <w:p>
-            <w:pPr>
-              <w:cnfStyle w:val="000000100000" w:firstRow="0" w:lastRow="0" w:firstColumn="0" w:lastColumn="0" w:oddVBand="0" w:evenVBand="0" w:oddHBand="1" w:evenHBand="0" w:firstRowFirstColumn="0" w:firstRowLastColumn="0" w:lastRowFirstColumn="0" w:lastRowLastColumn="0"/>
-            </w:pPr>
-          </w:p>
-        </w:tc>
-        <w:tc>
-          <w:tcPr>
-            <w:tcW w:w="2091" w:type="dxa"/>
-          </w:tcPr>
-          <w:p>
-            <w:pPr>
-              <w:cnfStyle w:val="000000100000" w:firstRow="0" w:lastRow="0" w:firstColumn="0" w:lastColumn="0" w:oddVBand="0" w:evenVBand="0" w:oddHBand="1" w:evenHBand="0" w:firstRowFirstColumn="0" w:firstRowLastColumn="0" w:lastRowFirstColumn="0" w:lastRowLastColumn="0"/>
-            </w:pPr>
-          </w:p>
-        </w:tc>
-        <w:tc>
-          <w:tcPr>
-            <w:tcW w:w="2091" w:type="dxa"/>
-          </w:tcPr>
-          <w:p>
-            <w:pPr>
-              <w:cnfStyle w:val="000000100000" w:firstRow="0" w:lastRow="0" w:firstColumn="0" w:lastColumn="0" w:oddVBand="0" w:evenVBand="0" w:oddHBand="1" w:evenHBand="0" w:firstRowFirstColumn="0" w:firstRowLastColumn="0" w:lastRowFirstColumn="0" w:lastRowLastColumn="0"/>
-            </w:pPr>
-          </w:p>
-        </w:tc>
-        <w:tc>
-          <w:tcPr>
-            <w:tcW w:w="2092" w:type="dxa"/>
+            <w:tcW w:w="2182" w:type="dxa"/>
+            <w:shd w:val="clear" w:color="auto" w:fill="auto"/>
+          </w:tcPr>
+          <w:p>
+            <w:pPr>
+              <w:cnfStyle w:val="000000100000" w:firstRow="0" w:lastRow="0" w:firstColumn="0" w:lastColumn="0" w:oddVBand="0" w:evenVBand="0" w:oddHBand="1" w:evenHBand="0" w:firstRowFirstColumn="0" w:firstRowLastColumn="0" w:lastRowFirstColumn="0" w:lastRowLastColumn="0"/>
+            </w:pPr>
+          </w:p>
+        </w:tc>
+        <w:tc>
+          <w:tcPr>
+            <w:tcW w:w="1840" w:type="dxa"/>
+            <w:shd w:val="clear" w:color="auto" w:fill="auto"/>
+          </w:tcPr>
+          <w:p>
+            <w:pPr>
+              <w:cnfStyle w:val="000000100000" w:firstRow="0" w:lastRow="0" w:firstColumn="0" w:lastColumn="0" w:oddVBand="0" w:evenVBand="0" w:oddHBand="1" w:evenHBand="0" w:firstRowFirstColumn="0" w:firstRowLastColumn="0" w:lastRowFirstColumn="0" w:lastRowLastColumn="0"/>
+            </w:pPr>
+          </w:p>
+        </w:tc>
+        <w:tc>
+          <w:tcPr>
+            <w:tcW w:w="1892" w:type="dxa"/>
+            <w:shd w:val="clear" w:color="auto" w:fill="auto"/>
+          </w:tcPr>
+          <w:p>
+            <w:pPr>
+              <w:cnfStyle w:val="000000100000" w:firstRow="0" w:lastRow="0" w:firstColumn="0" w:lastColumn="0" w:oddVBand="0" w:evenVBand="0" w:oddHBand="1" w:evenHBand="0" w:firstRowFirstColumn="0" w:firstRowLastColumn="0" w:lastRowFirstColumn="0" w:lastRowLastColumn="0"/>
+            </w:pPr>
+          </w:p>
+        </w:tc>
+        <w:tc>
+          <w:tcPr>
+            <w:tcW w:w="1995" w:type="dxa"/>
+            <w:shd w:val="clear" w:color="auto" w:fill="auto"/>
           </w:tcPr>
           <w:p>
             <w:pPr>
@@ -1647,43 +1865,52 @@
         <w:tc>
           <w:tcPr>
             <w:cnfStyle w:val="001000000000" w:firstRow="0" w:lastRow="0" w:firstColumn="1" w:lastColumn="0" w:oddVBand="0" w:evenVBand="0" w:oddHBand="0" w:evenHBand="0" w:firstRowFirstColumn="0" w:firstRowLastColumn="0" w:lastRowFirstColumn="0" w:lastRowLastColumn="0"/>
-            <w:tcW w:w="2091" w:type="dxa"/>
-          </w:tcPr>
-          <w:p/>
-        </w:tc>
-        <w:tc>
-          <w:tcPr>
-            <w:tcW w:w="2091" w:type="dxa"/>
-          </w:tcPr>
-          <w:p>
-            <w:pPr>
-              <w:cnfStyle w:val="000000000000" w:firstRow="0" w:lastRow="0" w:firstColumn="0" w:lastColumn="0" w:oddVBand="0" w:evenVBand="0" w:oddHBand="0" w:evenHBand="0" w:firstRowFirstColumn="0" w:firstRowLastColumn="0" w:lastRowFirstColumn="0" w:lastRowLastColumn="0"/>
-            </w:pPr>
-          </w:p>
-        </w:tc>
-        <w:tc>
-          <w:tcPr>
-            <w:tcW w:w="2091" w:type="dxa"/>
-          </w:tcPr>
-          <w:p>
-            <w:pPr>
-              <w:cnfStyle w:val="000000000000" w:firstRow="0" w:lastRow="0" w:firstColumn="0" w:lastColumn="0" w:oddVBand="0" w:evenVBand="0" w:oddHBand="0" w:evenHBand="0" w:firstRowFirstColumn="0" w:firstRowLastColumn="0" w:lastRowFirstColumn="0" w:lastRowLastColumn="0"/>
-            </w:pPr>
-          </w:p>
-        </w:tc>
-        <w:tc>
-          <w:tcPr>
-            <w:tcW w:w="2091" w:type="dxa"/>
-          </w:tcPr>
-          <w:p>
-            <w:pPr>
-              <w:cnfStyle w:val="000000000000" w:firstRow="0" w:lastRow="0" w:firstColumn="0" w:lastColumn="0" w:oddVBand="0" w:evenVBand="0" w:oddHBand="0" w:evenHBand="0" w:firstRowFirstColumn="0" w:firstRowLastColumn="0" w:lastRowFirstColumn="0" w:lastRowLastColumn="0"/>
-            </w:pPr>
-          </w:p>
-        </w:tc>
-        <w:tc>
-          <w:tcPr>
-            <w:tcW w:w="2092" w:type="dxa"/>
+            <w:tcW w:w="2547" w:type="dxa"/>
+            <w:shd w:val="clear" w:color="auto" w:fill="FFFF00"/>
+          </w:tcPr>
+          <w:p>
+            <w:r>
+              <w:t>Book_id</w:t>
+            </w:r>
+          </w:p>
+        </w:tc>
+        <w:tc>
+          <w:tcPr>
+            <w:tcW w:w="2182" w:type="dxa"/>
+            <w:shd w:val="clear" w:color="auto" w:fill="FFFF00"/>
+          </w:tcPr>
+          <w:p>
+            <w:pPr>
+              <w:cnfStyle w:val="000000000000" w:firstRow="0" w:lastRow="0" w:firstColumn="0" w:lastColumn="0" w:oddVBand="0" w:evenVBand="0" w:oddHBand="0" w:evenHBand="0" w:firstRowFirstColumn="0" w:firstRowLastColumn="0" w:lastRowFirstColumn="0" w:lastRowLastColumn="0"/>
+            </w:pPr>
+          </w:p>
+        </w:tc>
+        <w:tc>
+          <w:tcPr>
+            <w:tcW w:w="1840" w:type="dxa"/>
+            <w:shd w:val="clear" w:color="auto" w:fill="FFFF00"/>
+          </w:tcPr>
+          <w:p>
+            <w:pPr>
+              <w:cnfStyle w:val="000000000000" w:firstRow="0" w:lastRow="0" w:firstColumn="0" w:lastColumn="0" w:oddVBand="0" w:evenVBand="0" w:oddHBand="0" w:evenHBand="0" w:firstRowFirstColumn="0" w:firstRowLastColumn="0" w:lastRowFirstColumn="0" w:lastRowLastColumn="0"/>
+            </w:pPr>
+          </w:p>
+        </w:tc>
+        <w:tc>
+          <w:tcPr>
+            <w:tcW w:w="1892" w:type="dxa"/>
+            <w:shd w:val="clear" w:color="auto" w:fill="FFFF00"/>
+          </w:tcPr>
+          <w:p>
+            <w:pPr>
+              <w:cnfStyle w:val="000000000000" w:firstRow="0" w:lastRow="0" w:firstColumn="0" w:lastColumn="0" w:oddVBand="0" w:evenVBand="0" w:oddHBand="0" w:evenHBand="0" w:firstRowFirstColumn="0" w:firstRowLastColumn="0" w:lastRowFirstColumn="0" w:lastRowLastColumn="0"/>
+            </w:pPr>
+          </w:p>
+        </w:tc>
+        <w:tc>
+          <w:tcPr>
+            <w:tcW w:w="1995" w:type="dxa"/>
+            <w:shd w:val="clear" w:color="auto" w:fill="FFFF00"/>
           </w:tcPr>
           <w:p>
             <w:pPr>
@@ -1699,43 +1926,52 @@
         <w:tc>
           <w:tcPr>
             <w:cnfStyle w:val="001000000000" w:firstRow="0" w:lastRow="0" w:firstColumn="1" w:lastColumn="0" w:oddVBand="0" w:evenVBand="0" w:oddHBand="0" w:evenHBand="0" w:firstRowFirstColumn="0" w:firstRowLastColumn="0" w:lastRowFirstColumn="0" w:lastRowLastColumn="0"/>
-            <w:tcW w:w="2091" w:type="dxa"/>
-          </w:tcPr>
-          <w:p/>
-        </w:tc>
-        <w:tc>
-          <w:tcPr>
-            <w:tcW w:w="2091" w:type="dxa"/>
-          </w:tcPr>
-          <w:p>
-            <w:pPr>
-              <w:cnfStyle w:val="000000100000" w:firstRow="0" w:lastRow="0" w:firstColumn="0" w:lastColumn="0" w:oddVBand="0" w:evenVBand="0" w:oddHBand="1" w:evenHBand="0" w:firstRowFirstColumn="0" w:firstRowLastColumn="0" w:lastRowFirstColumn="0" w:lastRowLastColumn="0"/>
-            </w:pPr>
-          </w:p>
-        </w:tc>
-        <w:tc>
-          <w:tcPr>
-            <w:tcW w:w="2091" w:type="dxa"/>
-          </w:tcPr>
-          <w:p>
-            <w:pPr>
-              <w:cnfStyle w:val="000000100000" w:firstRow="0" w:lastRow="0" w:firstColumn="0" w:lastColumn="0" w:oddVBand="0" w:evenVBand="0" w:oddHBand="1" w:evenHBand="0" w:firstRowFirstColumn="0" w:firstRowLastColumn="0" w:lastRowFirstColumn="0" w:lastRowLastColumn="0"/>
-            </w:pPr>
-          </w:p>
-        </w:tc>
-        <w:tc>
-          <w:tcPr>
-            <w:tcW w:w="2091" w:type="dxa"/>
-          </w:tcPr>
-          <w:p>
-            <w:pPr>
-              <w:cnfStyle w:val="000000100000" w:firstRow="0" w:lastRow="0" w:firstColumn="0" w:lastColumn="0" w:oddVBand="0" w:evenVBand="0" w:oddHBand="1" w:evenHBand="0" w:firstRowFirstColumn="0" w:firstRowLastColumn="0" w:lastRowFirstColumn="0" w:lastRowLastColumn="0"/>
-            </w:pPr>
-          </w:p>
-        </w:tc>
-        <w:tc>
-          <w:tcPr>
-            <w:tcW w:w="2092" w:type="dxa"/>
+            <w:tcW w:w="2547" w:type="dxa"/>
+            <w:shd w:val="clear" w:color="auto" w:fill="FFFF00"/>
+          </w:tcPr>
+          <w:p>
+            <w:r>
+              <w:t>Book_title</w:t>
+            </w:r>
+          </w:p>
+        </w:tc>
+        <w:tc>
+          <w:tcPr>
+            <w:tcW w:w="2182" w:type="dxa"/>
+            <w:shd w:val="clear" w:color="auto" w:fill="FFFF00"/>
+          </w:tcPr>
+          <w:p>
+            <w:pPr>
+              <w:cnfStyle w:val="000000100000" w:firstRow="0" w:lastRow="0" w:firstColumn="0" w:lastColumn="0" w:oddVBand="0" w:evenVBand="0" w:oddHBand="1" w:evenHBand="0" w:firstRowFirstColumn="0" w:firstRowLastColumn="0" w:lastRowFirstColumn="0" w:lastRowLastColumn="0"/>
+            </w:pPr>
+          </w:p>
+        </w:tc>
+        <w:tc>
+          <w:tcPr>
+            <w:tcW w:w="1840" w:type="dxa"/>
+            <w:shd w:val="clear" w:color="auto" w:fill="FFFF00"/>
+          </w:tcPr>
+          <w:p>
+            <w:pPr>
+              <w:cnfStyle w:val="000000100000" w:firstRow="0" w:lastRow="0" w:firstColumn="0" w:lastColumn="0" w:oddVBand="0" w:evenVBand="0" w:oddHBand="1" w:evenHBand="0" w:firstRowFirstColumn="0" w:firstRowLastColumn="0" w:lastRowFirstColumn="0" w:lastRowLastColumn="0"/>
+            </w:pPr>
+          </w:p>
+        </w:tc>
+        <w:tc>
+          <w:tcPr>
+            <w:tcW w:w="1892" w:type="dxa"/>
+            <w:shd w:val="clear" w:color="auto" w:fill="FFFF00"/>
+          </w:tcPr>
+          <w:p>
+            <w:pPr>
+              <w:cnfStyle w:val="000000100000" w:firstRow="0" w:lastRow="0" w:firstColumn="0" w:lastColumn="0" w:oddVBand="0" w:evenVBand="0" w:oddHBand="1" w:evenHBand="0" w:firstRowFirstColumn="0" w:firstRowLastColumn="0" w:lastRowFirstColumn="0" w:lastRowLastColumn="0"/>
+            </w:pPr>
+          </w:p>
+        </w:tc>
+        <w:tc>
+          <w:tcPr>
+            <w:tcW w:w="1995" w:type="dxa"/>
+            <w:shd w:val="clear" w:color="auto" w:fill="FFFF00"/>
           </w:tcPr>
           <w:p>
             <w:pPr>
@@ -1748,43 +1984,52 @@
         <w:tc>
           <w:tcPr>
             <w:cnfStyle w:val="001000000000" w:firstRow="0" w:lastRow="0" w:firstColumn="1" w:lastColumn="0" w:oddVBand="0" w:evenVBand="0" w:oddHBand="0" w:evenHBand="0" w:firstRowFirstColumn="0" w:firstRowLastColumn="0" w:lastRowFirstColumn="0" w:lastRowLastColumn="0"/>
-            <w:tcW w:w="2091" w:type="dxa"/>
-          </w:tcPr>
-          <w:p/>
-        </w:tc>
-        <w:tc>
-          <w:tcPr>
-            <w:tcW w:w="2091" w:type="dxa"/>
-          </w:tcPr>
-          <w:p>
-            <w:pPr>
-              <w:cnfStyle w:val="000000000000" w:firstRow="0" w:lastRow="0" w:firstColumn="0" w:lastColumn="0" w:oddVBand="0" w:evenVBand="0" w:oddHBand="0" w:evenHBand="0" w:firstRowFirstColumn="0" w:firstRowLastColumn="0" w:lastRowFirstColumn="0" w:lastRowLastColumn="0"/>
-            </w:pPr>
-          </w:p>
-        </w:tc>
-        <w:tc>
-          <w:tcPr>
-            <w:tcW w:w="2091" w:type="dxa"/>
-          </w:tcPr>
-          <w:p>
-            <w:pPr>
-              <w:cnfStyle w:val="000000000000" w:firstRow="0" w:lastRow="0" w:firstColumn="0" w:lastColumn="0" w:oddVBand="0" w:evenVBand="0" w:oddHBand="0" w:evenHBand="0" w:firstRowFirstColumn="0" w:firstRowLastColumn="0" w:lastRowFirstColumn="0" w:lastRowLastColumn="0"/>
-            </w:pPr>
-          </w:p>
-        </w:tc>
-        <w:tc>
-          <w:tcPr>
-            <w:tcW w:w="2091" w:type="dxa"/>
-          </w:tcPr>
-          <w:p>
-            <w:pPr>
-              <w:cnfStyle w:val="000000000000" w:firstRow="0" w:lastRow="0" w:firstColumn="0" w:lastColumn="0" w:oddVBand="0" w:evenVBand="0" w:oddHBand="0" w:evenHBand="0" w:firstRowFirstColumn="0" w:firstRowLastColumn="0" w:lastRowFirstColumn="0" w:lastRowLastColumn="0"/>
-            </w:pPr>
-          </w:p>
-        </w:tc>
-        <w:tc>
-          <w:tcPr>
-            <w:tcW w:w="2092" w:type="dxa"/>
+            <w:tcW w:w="2547" w:type="dxa"/>
+            <w:shd w:val="clear" w:color="auto" w:fill="FFFF00"/>
+          </w:tcPr>
+          <w:p>
+            <w:r>
+              <w:t>Book_publisher</w:t>
+            </w:r>
+          </w:p>
+        </w:tc>
+        <w:tc>
+          <w:tcPr>
+            <w:tcW w:w="2182" w:type="dxa"/>
+            <w:shd w:val="clear" w:color="auto" w:fill="FFFF00"/>
+          </w:tcPr>
+          <w:p>
+            <w:pPr>
+              <w:cnfStyle w:val="000000000000" w:firstRow="0" w:lastRow="0" w:firstColumn="0" w:lastColumn="0" w:oddVBand="0" w:evenVBand="0" w:oddHBand="0" w:evenHBand="0" w:firstRowFirstColumn="0" w:firstRowLastColumn="0" w:lastRowFirstColumn="0" w:lastRowLastColumn="0"/>
+            </w:pPr>
+          </w:p>
+        </w:tc>
+        <w:tc>
+          <w:tcPr>
+            <w:tcW w:w="1840" w:type="dxa"/>
+            <w:shd w:val="clear" w:color="auto" w:fill="FFFF00"/>
+          </w:tcPr>
+          <w:p>
+            <w:pPr>
+              <w:cnfStyle w:val="000000000000" w:firstRow="0" w:lastRow="0" w:firstColumn="0" w:lastColumn="0" w:oddVBand="0" w:evenVBand="0" w:oddHBand="0" w:evenHBand="0" w:firstRowFirstColumn="0" w:firstRowLastColumn="0" w:lastRowFirstColumn="0" w:lastRowLastColumn="0"/>
+            </w:pPr>
+          </w:p>
+        </w:tc>
+        <w:tc>
+          <w:tcPr>
+            <w:tcW w:w="1892" w:type="dxa"/>
+            <w:shd w:val="clear" w:color="auto" w:fill="FFFF00"/>
+          </w:tcPr>
+          <w:p>
+            <w:pPr>
+              <w:cnfStyle w:val="000000000000" w:firstRow="0" w:lastRow="0" w:firstColumn="0" w:lastColumn="0" w:oddVBand="0" w:evenVBand="0" w:oddHBand="0" w:evenHBand="0" w:firstRowFirstColumn="0" w:firstRowLastColumn="0" w:lastRowFirstColumn="0" w:lastRowLastColumn="0"/>
+            </w:pPr>
+          </w:p>
+        </w:tc>
+        <w:tc>
+          <w:tcPr>
+            <w:tcW w:w="1995" w:type="dxa"/>
+            <w:shd w:val="clear" w:color="auto" w:fill="FFFF00"/>
           </w:tcPr>
           <w:p>
             <w:pPr>
@@ -1800,43 +2045,52 @@
         <w:tc>
           <w:tcPr>
             <w:cnfStyle w:val="001000000000" w:firstRow="0" w:lastRow="0" w:firstColumn="1" w:lastColumn="0" w:oddVBand="0" w:evenVBand="0" w:oddHBand="0" w:evenHBand="0" w:firstRowFirstColumn="0" w:firstRowLastColumn="0" w:lastRowFirstColumn="0" w:lastRowLastColumn="0"/>
-            <w:tcW w:w="2091" w:type="dxa"/>
-          </w:tcPr>
-          <w:p/>
-        </w:tc>
-        <w:tc>
-          <w:tcPr>
-            <w:tcW w:w="2091" w:type="dxa"/>
-          </w:tcPr>
-          <w:p>
-            <w:pPr>
-              <w:cnfStyle w:val="000000100000" w:firstRow="0" w:lastRow="0" w:firstColumn="0" w:lastColumn="0" w:oddVBand="0" w:evenVBand="0" w:oddHBand="1" w:evenHBand="0" w:firstRowFirstColumn="0" w:firstRowLastColumn="0" w:lastRowFirstColumn="0" w:lastRowLastColumn="0"/>
-            </w:pPr>
-          </w:p>
-        </w:tc>
-        <w:tc>
-          <w:tcPr>
-            <w:tcW w:w="2091" w:type="dxa"/>
-          </w:tcPr>
-          <w:p>
-            <w:pPr>
-              <w:cnfStyle w:val="000000100000" w:firstRow="0" w:lastRow="0" w:firstColumn="0" w:lastColumn="0" w:oddVBand="0" w:evenVBand="0" w:oddHBand="1" w:evenHBand="0" w:firstRowFirstColumn="0" w:firstRowLastColumn="0" w:lastRowFirstColumn="0" w:lastRowLastColumn="0"/>
-            </w:pPr>
-          </w:p>
-        </w:tc>
-        <w:tc>
-          <w:tcPr>
-            <w:tcW w:w="2091" w:type="dxa"/>
-          </w:tcPr>
-          <w:p>
-            <w:pPr>
-              <w:cnfStyle w:val="000000100000" w:firstRow="0" w:lastRow="0" w:firstColumn="0" w:lastColumn="0" w:oddVBand="0" w:evenVBand="0" w:oddHBand="1" w:evenHBand="0" w:firstRowFirstColumn="0" w:firstRowLastColumn="0" w:lastRowFirstColumn="0" w:lastRowLastColumn="0"/>
-            </w:pPr>
-          </w:p>
-        </w:tc>
-        <w:tc>
-          <w:tcPr>
-            <w:tcW w:w="2092" w:type="dxa"/>
+            <w:tcW w:w="2547" w:type="dxa"/>
+            <w:shd w:val="clear" w:color="auto" w:fill="FFFF00"/>
+          </w:tcPr>
+          <w:p>
+            <w:r>
+              <w:t>Book_purchase_date</w:t>
+            </w:r>
+          </w:p>
+        </w:tc>
+        <w:tc>
+          <w:tcPr>
+            <w:tcW w:w="2182" w:type="dxa"/>
+            <w:shd w:val="clear" w:color="auto" w:fill="FFFF00"/>
+          </w:tcPr>
+          <w:p>
+            <w:pPr>
+              <w:cnfStyle w:val="000000100000" w:firstRow="0" w:lastRow="0" w:firstColumn="0" w:lastColumn="0" w:oddVBand="0" w:evenVBand="0" w:oddHBand="1" w:evenHBand="0" w:firstRowFirstColumn="0" w:firstRowLastColumn="0" w:lastRowFirstColumn="0" w:lastRowLastColumn="0"/>
+            </w:pPr>
+          </w:p>
+        </w:tc>
+        <w:tc>
+          <w:tcPr>
+            <w:tcW w:w="1840" w:type="dxa"/>
+            <w:shd w:val="clear" w:color="auto" w:fill="FFFF00"/>
+          </w:tcPr>
+          <w:p>
+            <w:pPr>
+              <w:cnfStyle w:val="000000100000" w:firstRow="0" w:lastRow="0" w:firstColumn="0" w:lastColumn="0" w:oddVBand="0" w:evenVBand="0" w:oddHBand="1" w:evenHBand="0" w:firstRowFirstColumn="0" w:firstRowLastColumn="0" w:lastRowFirstColumn="0" w:lastRowLastColumn="0"/>
+            </w:pPr>
+          </w:p>
+        </w:tc>
+        <w:tc>
+          <w:tcPr>
+            <w:tcW w:w="1892" w:type="dxa"/>
+            <w:shd w:val="clear" w:color="auto" w:fill="FFFF00"/>
+          </w:tcPr>
+          <w:p>
+            <w:pPr>
+              <w:cnfStyle w:val="000000100000" w:firstRow="0" w:lastRow="0" w:firstColumn="0" w:lastColumn="0" w:oddVBand="0" w:evenVBand="0" w:oddHBand="1" w:evenHBand="0" w:firstRowFirstColumn="0" w:firstRowLastColumn="0" w:lastRowFirstColumn="0" w:lastRowLastColumn="0"/>
+            </w:pPr>
+          </w:p>
+        </w:tc>
+        <w:tc>
+          <w:tcPr>
+            <w:tcW w:w="1995" w:type="dxa"/>
+            <w:shd w:val="clear" w:color="auto" w:fill="FFFF00"/>
           </w:tcPr>
           <w:p>
             <w:pPr>
@@ -1849,43 +2103,52 @@
         <w:tc>
           <w:tcPr>
             <w:cnfStyle w:val="001000000000" w:firstRow="0" w:lastRow="0" w:firstColumn="1" w:lastColumn="0" w:oddVBand="0" w:evenVBand="0" w:oddHBand="0" w:evenHBand="0" w:firstRowFirstColumn="0" w:firstRowLastColumn="0" w:lastRowFirstColumn="0" w:lastRowLastColumn="0"/>
-            <w:tcW w:w="2091" w:type="dxa"/>
-          </w:tcPr>
-          <w:p/>
-        </w:tc>
-        <w:tc>
-          <w:tcPr>
-            <w:tcW w:w="2091" w:type="dxa"/>
-          </w:tcPr>
-          <w:p>
-            <w:pPr>
-              <w:cnfStyle w:val="000000000000" w:firstRow="0" w:lastRow="0" w:firstColumn="0" w:lastColumn="0" w:oddVBand="0" w:evenVBand="0" w:oddHBand="0" w:evenHBand="0" w:firstRowFirstColumn="0" w:firstRowLastColumn="0" w:lastRowFirstColumn="0" w:lastRowLastColumn="0"/>
-            </w:pPr>
-          </w:p>
-        </w:tc>
-        <w:tc>
-          <w:tcPr>
-            <w:tcW w:w="2091" w:type="dxa"/>
-          </w:tcPr>
-          <w:p>
-            <w:pPr>
-              <w:cnfStyle w:val="000000000000" w:firstRow="0" w:lastRow="0" w:firstColumn="0" w:lastColumn="0" w:oddVBand="0" w:evenVBand="0" w:oddHBand="0" w:evenHBand="0" w:firstRowFirstColumn="0" w:firstRowLastColumn="0" w:lastRowFirstColumn="0" w:lastRowLastColumn="0"/>
-            </w:pPr>
-          </w:p>
-        </w:tc>
-        <w:tc>
-          <w:tcPr>
-            <w:tcW w:w="2091" w:type="dxa"/>
-          </w:tcPr>
-          <w:p>
-            <w:pPr>
-              <w:cnfStyle w:val="000000000000" w:firstRow="0" w:lastRow="0" w:firstColumn="0" w:lastColumn="0" w:oddVBand="0" w:evenVBand="0" w:oddHBand="0" w:evenHBand="0" w:firstRowFirstColumn="0" w:firstRowLastColumn="0" w:lastRowFirstColumn="0" w:lastRowLastColumn="0"/>
-            </w:pPr>
-          </w:p>
-        </w:tc>
-        <w:tc>
-          <w:tcPr>
-            <w:tcW w:w="2092" w:type="dxa"/>
+            <w:tcW w:w="2547" w:type="dxa"/>
+            <w:shd w:val="clear" w:color="auto" w:fill="FFFF00"/>
+          </w:tcPr>
+          <w:p>
+            <w:r>
+              <w:t>Book_state</w:t>
+            </w:r>
+          </w:p>
+        </w:tc>
+        <w:tc>
+          <w:tcPr>
+            <w:tcW w:w="2182" w:type="dxa"/>
+            <w:shd w:val="clear" w:color="auto" w:fill="FFFF00"/>
+          </w:tcPr>
+          <w:p>
+            <w:pPr>
+              <w:cnfStyle w:val="000000000000" w:firstRow="0" w:lastRow="0" w:firstColumn="0" w:lastColumn="0" w:oddVBand="0" w:evenVBand="0" w:oddHBand="0" w:evenHBand="0" w:firstRowFirstColumn="0" w:firstRowLastColumn="0" w:lastRowFirstColumn="0" w:lastRowLastColumn="0"/>
+            </w:pPr>
+          </w:p>
+        </w:tc>
+        <w:tc>
+          <w:tcPr>
+            <w:tcW w:w="1840" w:type="dxa"/>
+            <w:shd w:val="clear" w:color="auto" w:fill="FFFF00"/>
+          </w:tcPr>
+          <w:p>
+            <w:pPr>
+              <w:cnfStyle w:val="000000000000" w:firstRow="0" w:lastRow="0" w:firstColumn="0" w:lastColumn="0" w:oddVBand="0" w:evenVBand="0" w:oddHBand="0" w:evenHBand="0" w:firstRowFirstColumn="0" w:firstRowLastColumn="0" w:lastRowFirstColumn="0" w:lastRowLastColumn="0"/>
+            </w:pPr>
+          </w:p>
+        </w:tc>
+        <w:tc>
+          <w:tcPr>
+            <w:tcW w:w="1892" w:type="dxa"/>
+            <w:shd w:val="clear" w:color="auto" w:fill="FFFF00"/>
+          </w:tcPr>
+          <w:p>
+            <w:pPr>
+              <w:cnfStyle w:val="000000000000" w:firstRow="0" w:lastRow="0" w:firstColumn="0" w:lastColumn="0" w:oddVBand="0" w:evenVBand="0" w:oddHBand="0" w:evenHBand="0" w:firstRowFirstColumn="0" w:firstRowLastColumn="0" w:lastRowFirstColumn="0" w:lastRowLastColumn="0"/>
+            </w:pPr>
+          </w:p>
+        </w:tc>
+        <w:tc>
+          <w:tcPr>
+            <w:tcW w:w="1995" w:type="dxa"/>
+            <w:shd w:val="clear" w:color="auto" w:fill="FFFF00"/>
           </w:tcPr>
           <w:p>
             <w:pPr>
@@ -1901,43 +2164,48 @@
         <w:tc>
           <w:tcPr>
             <w:cnfStyle w:val="001000000000" w:firstRow="0" w:lastRow="0" w:firstColumn="1" w:lastColumn="0" w:oddVBand="0" w:evenVBand="0" w:oddHBand="0" w:evenHBand="0" w:firstRowFirstColumn="0" w:firstRowLastColumn="0" w:lastRowFirstColumn="0" w:lastRowLastColumn="0"/>
-            <w:tcW w:w="2091" w:type="dxa"/>
+            <w:tcW w:w="2547" w:type="dxa"/>
+            <w:shd w:val="clear" w:color="auto" w:fill="auto"/>
           </w:tcPr>
           <w:p/>
         </w:tc>
         <w:tc>
           <w:tcPr>
-            <w:tcW w:w="2091" w:type="dxa"/>
-          </w:tcPr>
-          <w:p>
-            <w:pPr>
-              <w:cnfStyle w:val="000000100000" w:firstRow="0" w:lastRow="0" w:firstColumn="0" w:lastColumn="0" w:oddVBand="0" w:evenVBand="0" w:oddHBand="1" w:evenHBand="0" w:firstRowFirstColumn="0" w:firstRowLastColumn="0" w:lastRowFirstColumn="0" w:lastRowLastColumn="0"/>
-            </w:pPr>
-          </w:p>
-        </w:tc>
-        <w:tc>
-          <w:tcPr>
-            <w:tcW w:w="2091" w:type="dxa"/>
-          </w:tcPr>
-          <w:p>
-            <w:pPr>
-              <w:cnfStyle w:val="000000100000" w:firstRow="0" w:lastRow="0" w:firstColumn="0" w:lastColumn="0" w:oddVBand="0" w:evenVBand="0" w:oddHBand="1" w:evenHBand="0" w:firstRowFirstColumn="0" w:firstRowLastColumn="0" w:lastRowFirstColumn="0" w:lastRowLastColumn="0"/>
-            </w:pPr>
-          </w:p>
-        </w:tc>
-        <w:tc>
-          <w:tcPr>
-            <w:tcW w:w="2091" w:type="dxa"/>
-          </w:tcPr>
-          <w:p>
-            <w:pPr>
-              <w:cnfStyle w:val="000000100000" w:firstRow="0" w:lastRow="0" w:firstColumn="0" w:lastColumn="0" w:oddVBand="0" w:evenVBand="0" w:oddHBand="1" w:evenHBand="0" w:firstRowFirstColumn="0" w:firstRowLastColumn="0" w:lastRowFirstColumn="0" w:lastRowLastColumn="0"/>
-            </w:pPr>
-          </w:p>
-        </w:tc>
-        <w:tc>
-          <w:tcPr>
-            <w:tcW w:w="2092" w:type="dxa"/>
+            <w:tcW w:w="2182" w:type="dxa"/>
+            <w:shd w:val="clear" w:color="auto" w:fill="auto"/>
+          </w:tcPr>
+          <w:p>
+            <w:pPr>
+              <w:cnfStyle w:val="000000100000" w:firstRow="0" w:lastRow="0" w:firstColumn="0" w:lastColumn="0" w:oddVBand="0" w:evenVBand="0" w:oddHBand="1" w:evenHBand="0" w:firstRowFirstColumn="0" w:firstRowLastColumn="0" w:lastRowFirstColumn="0" w:lastRowLastColumn="0"/>
+            </w:pPr>
+          </w:p>
+        </w:tc>
+        <w:tc>
+          <w:tcPr>
+            <w:tcW w:w="1840" w:type="dxa"/>
+            <w:shd w:val="clear" w:color="auto" w:fill="auto"/>
+          </w:tcPr>
+          <w:p>
+            <w:pPr>
+              <w:cnfStyle w:val="000000100000" w:firstRow="0" w:lastRow="0" w:firstColumn="0" w:lastColumn="0" w:oddVBand="0" w:evenVBand="0" w:oddHBand="1" w:evenHBand="0" w:firstRowFirstColumn="0" w:firstRowLastColumn="0" w:lastRowFirstColumn="0" w:lastRowLastColumn="0"/>
+            </w:pPr>
+          </w:p>
+        </w:tc>
+        <w:tc>
+          <w:tcPr>
+            <w:tcW w:w="1892" w:type="dxa"/>
+            <w:shd w:val="clear" w:color="auto" w:fill="auto"/>
+          </w:tcPr>
+          <w:p>
+            <w:pPr>
+              <w:cnfStyle w:val="000000100000" w:firstRow="0" w:lastRow="0" w:firstColumn="0" w:lastColumn="0" w:oddVBand="0" w:evenVBand="0" w:oddHBand="1" w:evenHBand="0" w:firstRowFirstColumn="0" w:firstRowLastColumn="0" w:lastRowFirstColumn="0" w:lastRowLastColumn="0"/>
+            </w:pPr>
+          </w:p>
+        </w:tc>
+        <w:tc>
+          <w:tcPr>
+            <w:tcW w:w="1995" w:type="dxa"/>
+            <w:shd w:val="clear" w:color="auto" w:fill="auto"/>
           </w:tcPr>
           <w:p>
             <w:pPr>
@@ -1950,43 +2218,52 @@
         <w:tc>
           <w:tcPr>
             <w:cnfStyle w:val="001000000000" w:firstRow="0" w:lastRow="0" w:firstColumn="1" w:lastColumn="0" w:oddVBand="0" w:evenVBand="0" w:oddHBand="0" w:evenHBand="0" w:firstRowFirstColumn="0" w:firstRowLastColumn="0" w:lastRowFirstColumn="0" w:lastRowLastColumn="0"/>
-            <w:tcW w:w="2091" w:type="dxa"/>
-          </w:tcPr>
-          <w:p/>
-        </w:tc>
-        <w:tc>
-          <w:tcPr>
-            <w:tcW w:w="2091" w:type="dxa"/>
-          </w:tcPr>
-          <w:p>
-            <w:pPr>
-              <w:cnfStyle w:val="000000000000" w:firstRow="0" w:lastRow="0" w:firstColumn="0" w:lastColumn="0" w:oddVBand="0" w:evenVBand="0" w:oddHBand="0" w:evenHBand="0" w:firstRowFirstColumn="0" w:firstRowLastColumn="0" w:lastRowFirstColumn="0" w:lastRowLastColumn="0"/>
-            </w:pPr>
-          </w:p>
-        </w:tc>
-        <w:tc>
-          <w:tcPr>
-            <w:tcW w:w="2091" w:type="dxa"/>
-          </w:tcPr>
-          <w:p>
-            <w:pPr>
-              <w:cnfStyle w:val="000000000000" w:firstRow="0" w:lastRow="0" w:firstColumn="0" w:lastColumn="0" w:oddVBand="0" w:evenVBand="0" w:oddHBand="0" w:evenHBand="0" w:firstRowFirstColumn="0" w:firstRowLastColumn="0" w:lastRowFirstColumn="0" w:lastRowLastColumn="0"/>
-            </w:pPr>
-          </w:p>
-        </w:tc>
-        <w:tc>
-          <w:tcPr>
-            <w:tcW w:w="2091" w:type="dxa"/>
-          </w:tcPr>
-          <w:p>
-            <w:pPr>
-              <w:cnfStyle w:val="000000000000" w:firstRow="0" w:lastRow="0" w:firstColumn="0" w:lastColumn="0" w:oddVBand="0" w:evenVBand="0" w:oddHBand="0" w:evenHBand="0" w:firstRowFirstColumn="0" w:firstRowLastColumn="0" w:lastRowFirstColumn="0" w:lastRowLastColumn="0"/>
-            </w:pPr>
-          </w:p>
-        </w:tc>
-        <w:tc>
-          <w:tcPr>
-            <w:tcW w:w="2092" w:type="dxa"/>
+            <w:tcW w:w="2547" w:type="dxa"/>
+            <w:shd w:val="clear" w:color="auto" w:fill="00B0F0"/>
+          </w:tcPr>
+          <w:p>
+            <w:r>
+              <w:t>Author_id</w:t>
+            </w:r>
+          </w:p>
+        </w:tc>
+        <w:tc>
+          <w:tcPr>
+            <w:tcW w:w="2182" w:type="dxa"/>
+            <w:shd w:val="clear" w:color="auto" w:fill="00B0F0"/>
+          </w:tcPr>
+          <w:p>
+            <w:pPr>
+              <w:cnfStyle w:val="000000000000" w:firstRow="0" w:lastRow="0" w:firstColumn="0" w:lastColumn="0" w:oddVBand="0" w:evenVBand="0" w:oddHBand="0" w:evenHBand="0" w:firstRowFirstColumn="0" w:firstRowLastColumn="0" w:lastRowFirstColumn="0" w:lastRowLastColumn="0"/>
+            </w:pPr>
+          </w:p>
+        </w:tc>
+        <w:tc>
+          <w:tcPr>
+            <w:tcW w:w="1840" w:type="dxa"/>
+            <w:shd w:val="clear" w:color="auto" w:fill="00B0F0"/>
+          </w:tcPr>
+          <w:p>
+            <w:pPr>
+              <w:cnfStyle w:val="000000000000" w:firstRow="0" w:lastRow="0" w:firstColumn="0" w:lastColumn="0" w:oddVBand="0" w:evenVBand="0" w:oddHBand="0" w:evenHBand="0" w:firstRowFirstColumn="0" w:firstRowLastColumn="0" w:lastRowFirstColumn="0" w:lastRowLastColumn="0"/>
+            </w:pPr>
+          </w:p>
+        </w:tc>
+        <w:tc>
+          <w:tcPr>
+            <w:tcW w:w="1892" w:type="dxa"/>
+            <w:shd w:val="clear" w:color="auto" w:fill="00B0F0"/>
+          </w:tcPr>
+          <w:p>
+            <w:pPr>
+              <w:cnfStyle w:val="000000000000" w:firstRow="0" w:lastRow="0" w:firstColumn="0" w:lastColumn="0" w:oddVBand="0" w:evenVBand="0" w:oddHBand="0" w:evenHBand="0" w:firstRowFirstColumn="0" w:firstRowLastColumn="0" w:lastRowFirstColumn="0" w:lastRowLastColumn="0"/>
+            </w:pPr>
+          </w:p>
+        </w:tc>
+        <w:tc>
+          <w:tcPr>
+            <w:tcW w:w="1995" w:type="dxa"/>
+            <w:shd w:val="clear" w:color="auto" w:fill="00B0F0"/>
           </w:tcPr>
           <w:p>
             <w:pPr>
@@ -2002,43 +2279,277 @@
         <w:tc>
           <w:tcPr>
             <w:cnfStyle w:val="001000000000" w:firstRow="0" w:lastRow="0" w:firstColumn="1" w:lastColumn="0" w:oddVBand="0" w:evenVBand="0" w:oddHBand="0" w:evenHBand="0" w:firstRowFirstColumn="0" w:firstRowLastColumn="0" w:lastRowFirstColumn="0" w:lastRowLastColumn="0"/>
-            <w:tcW w:w="2091" w:type="dxa"/>
+            <w:tcW w:w="2547" w:type="dxa"/>
+            <w:shd w:val="clear" w:color="auto" w:fill="00B0F0"/>
+          </w:tcPr>
+          <w:p>
+            <w:r>
+              <w:t>Author_name</w:t>
+            </w:r>
+          </w:p>
+        </w:tc>
+        <w:tc>
+          <w:tcPr>
+            <w:tcW w:w="2182" w:type="dxa"/>
+            <w:shd w:val="clear" w:color="auto" w:fill="00B0F0"/>
+          </w:tcPr>
+          <w:p>
+            <w:pPr>
+              <w:cnfStyle w:val="000000100000" w:firstRow="0" w:lastRow="0" w:firstColumn="0" w:lastColumn="0" w:oddVBand="0" w:evenVBand="0" w:oddHBand="1" w:evenHBand="0" w:firstRowFirstColumn="0" w:firstRowLastColumn="0" w:lastRowFirstColumn="0" w:lastRowLastColumn="0"/>
+            </w:pPr>
+          </w:p>
+        </w:tc>
+        <w:tc>
+          <w:tcPr>
+            <w:tcW w:w="1840" w:type="dxa"/>
+            <w:shd w:val="clear" w:color="auto" w:fill="00B0F0"/>
+          </w:tcPr>
+          <w:p>
+            <w:pPr>
+              <w:cnfStyle w:val="000000100000" w:firstRow="0" w:lastRow="0" w:firstColumn="0" w:lastColumn="0" w:oddVBand="0" w:evenVBand="0" w:oddHBand="1" w:evenHBand="0" w:firstRowFirstColumn="0" w:firstRowLastColumn="0" w:lastRowFirstColumn="0" w:lastRowLastColumn="0"/>
+            </w:pPr>
+          </w:p>
+        </w:tc>
+        <w:tc>
+          <w:tcPr>
+            <w:tcW w:w="1892" w:type="dxa"/>
+            <w:shd w:val="clear" w:color="auto" w:fill="00B0F0"/>
+          </w:tcPr>
+          <w:p>
+            <w:pPr>
+              <w:cnfStyle w:val="000000100000" w:firstRow="0" w:lastRow="0" w:firstColumn="0" w:lastColumn="0" w:oddVBand="0" w:evenVBand="0" w:oddHBand="1" w:evenHBand="0" w:firstRowFirstColumn="0" w:firstRowLastColumn="0" w:lastRowFirstColumn="0" w:lastRowLastColumn="0"/>
+            </w:pPr>
+          </w:p>
+        </w:tc>
+        <w:tc>
+          <w:tcPr>
+            <w:tcW w:w="1995" w:type="dxa"/>
+            <w:shd w:val="clear" w:color="auto" w:fill="00B0F0"/>
+          </w:tcPr>
+          <w:p>
+            <w:pPr>
+              <w:cnfStyle w:val="000000100000" w:firstRow="0" w:lastRow="0" w:firstColumn="0" w:lastColumn="0" w:oddVBand="0" w:evenVBand="0" w:oddHBand="1" w:evenHBand="0" w:firstRowFirstColumn="0" w:firstRowLastColumn="0" w:lastRowFirstColumn="0" w:lastRowLastColumn="0"/>
+            </w:pPr>
+          </w:p>
+        </w:tc>
+      </w:tr>
+      <w:tr>
+        <w:tc>
+          <w:tcPr>
+            <w:cnfStyle w:val="001000000000" w:firstRow="0" w:lastRow="0" w:firstColumn="1" w:lastColumn="0" w:oddVBand="0" w:evenVBand="0" w:oddHBand="0" w:evenHBand="0" w:firstRowFirstColumn="0" w:firstRowLastColumn="0" w:lastRowFirstColumn="0" w:lastRowLastColumn="0"/>
+            <w:tcW w:w="2547" w:type="dxa"/>
+            <w:shd w:val="clear" w:color="auto" w:fill="auto"/>
           </w:tcPr>
           <w:p/>
         </w:tc>
         <w:tc>
           <w:tcPr>
-            <w:tcW w:w="2091" w:type="dxa"/>
-          </w:tcPr>
-          <w:p>
-            <w:pPr>
-              <w:cnfStyle w:val="000000100000" w:firstRow="0" w:lastRow="0" w:firstColumn="0" w:lastColumn="0" w:oddVBand="0" w:evenVBand="0" w:oddHBand="1" w:evenHBand="0" w:firstRowFirstColumn="0" w:firstRowLastColumn="0" w:lastRowFirstColumn="0" w:lastRowLastColumn="0"/>
-            </w:pPr>
-          </w:p>
-        </w:tc>
-        <w:tc>
-          <w:tcPr>
-            <w:tcW w:w="2091" w:type="dxa"/>
-          </w:tcPr>
-          <w:p>
-            <w:pPr>
-              <w:cnfStyle w:val="000000100000" w:firstRow="0" w:lastRow="0" w:firstColumn="0" w:lastColumn="0" w:oddVBand="0" w:evenVBand="0" w:oddHBand="1" w:evenHBand="0" w:firstRowFirstColumn="0" w:firstRowLastColumn="0" w:lastRowFirstColumn="0" w:lastRowLastColumn="0"/>
-            </w:pPr>
-          </w:p>
-        </w:tc>
-        <w:tc>
-          <w:tcPr>
-            <w:tcW w:w="2091" w:type="dxa"/>
-          </w:tcPr>
-          <w:p>
-            <w:pPr>
-              <w:cnfStyle w:val="000000100000" w:firstRow="0" w:lastRow="0" w:firstColumn="0" w:lastColumn="0" w:oddVBand="0" w:evenVBand="0" w:oddHBand="1" w:evenHBand="0" w:firstRowFirstColumn="0" w:firstRowLastColumn="0" w:lastRowFirstColumn="0" w:lastRowLastColumn="0"/>
-            </w:pPr>
-          </w:p>
-        </w:tc>
-        <w:tc>
-          <w:tcPr>
-            <w:tcW w:w="2092" w:type="dxa"/>
+            <w:tcW w:w="2182" w:type="dxa"/>
+            <w:shd w:val="clear" w:color="auto" w:fill="auto"/>
+          </w:tcPr>
+          <w:p>
+            <w:pPr>
+              <w:cnfStyle w:val="000000000000" w:firstRow="0" w:lastRow="0" w:firstColumn="0" w:lastColumn="0" w:oddVBand="0" w:evenVBand="0" w:oddHBand="0" w:evenHBand="0" w:firstRowFirstColumn="0" w:firstRowLastColumn="0" w:lastRowFirstColumn="0" w:lastRowLastColumn="0"/>
+            </w:pPr>
+          </w:p>
+        </w:tc>
+        <w:tc>
+          <w:tcPr>
+            <w:tcW w:w="1840" w:type="dxa"/>
+            <w:shd w:val="clear" w:color="auto" w:fill="auto"/>
+          </w:tcPr>
+          <w:p>
+            <w:pPr>
+              <w:cnfStyle w:val="000000000000" w:firstRow="0" w:lastRow="0" w:firstColumn="0" w:lastColumn="0" w:oddVBand="0" w:evenVBand="0" w:oddHBand="0" w:evenHBand="0" w:firstRowFirstColumn="0" w:firstRowLastColumn="0" w:lastRowFirstColumn="0" w:lastRowLastColumn="0"/>
+            </w:pPr>
+          </w:p>
+        </w:tc>
+        <w:tc>
+          <w:tcPr>
+            <w:tcW w:w="1892" w:type="dxa"/>
+            <w:shd w:val="clear" w:color="auto" w:fill="auto"/>
+          </w:tcPr>
+          <w:p>
+            <w:pPr>
+              <w:cnfStyle w:val="000000000000" w:firstRow="0" w:lastRow="0" w:firstColumn="0" w:lastColumn="0" w:oddVBand="0" w:evenVBand="0" w:oddHBand="0" w:evenHBand="0" w:firstRowFirstColumn="0" w:firstRowLastColumn="0" w:lastRowFirstColumn="0" w:lastRowLastColumn="0"/>
+            </w:pPr>
+          </w:p>
+        </w:tc>
+        <w:tc>
+          <w:tcPr>
+            <w:tcW w:w="1995" w:type="dxa"/>
+            <w:shd w:val="clear" w:color="auto" w:fill="auto"/>
+          </w:tcPr>
+          <w:p>
+            <w:pPr>
+              <w:cnfStyle w:val="000000000000" w:firstRow="0" w:lastRow="0" w:firstColumn="0" w:lastColumn="0" w:oddVBand="0" w:evenVBand="0" w:oddHBand="0" w:evenHBand="0" w:firstRowFirstColumn="0" w:firstRowLastColumn="0" w:lastRowFirstColumn="0" w:lastRowLastColumn="0"/>
+            </w:pPr>
+          </w:p>
+        </w:tc>
+      </w:tr>
+      <w:tr>
+        <w:trPr>
+          <w:cnfStyle w:val="000000100000" w:firstRow="0" w:lastRow="0" w:firstColumn="0" w:lastColumn="0" w:oddVBand="0" w:evenVBand="0" w:oddHBand="1" w:evenHBand="0" w:firstRowFirstColumn="0" w:firstRowLastColumn="0" w:lastRowFirstColumn="0" w:lastRowLastColumn="0"/>
+        </w:trPr>
+        <w:tc>
+          <w:tcPr>
+            <w:cnfStyle w:val="001000000000" w:firstRow="0" w:lastRow="0" w:firstColumn="1" w:lastColumn="0" w:oddVBand="0" w:evenVBand="0" w:oddHBand="0" w:evenHBand="0" w:firstRowFirstColumn="0" w:firstRowLastColumn="0" w:lastRowFirstColumn="0" w:lastRowLastColumn="0"/>
+            <w:tcW w:w="2547" w:type="dxa"/>
+            <w:shd w:val="clear" w:color="auto" w:fill="7030A0"/>
+          </w:tcPr>
+          <w:p>
+            <w:r>
+              <w:t>Loan_date</w:t>
+            </w:r>
+          </w:p>
+        </w:tc>
+        <w:tc>
+          <w:tcPr>
+            <w:tcW w:w="2182" w:type="dxa"/>
+            <w:shd w:val="clear" w:color="auto" w:fill="7030A0"/>
+          </w:tcPr>
+          <w:p>
+            <w:pPr>
+              <w:cnfStyle w:val="000000100000" w:firstRow="0" w:lastRow="0" w:firstColumn="0" w:lastColumn="0" w:oddVBand="0" w:evenVBand="0" w:oddHBand="1" w:evenHBand="0" w:firstRowFirstColumn="0" w:firstRowLastColumn="0" w:lastRowFirstColumn="0" w:lastRowLastColumn="0"/>
+            </w:pPr>
+          </w:p>
+        </w:tc>
+        <w:tc>
+          <w:tcPr>
+            <w:tcW w:w="1840" w:type="dxa"/>
+            <w:shd w:val="clear" w:color="auto" w:fill="7030A0"/>
+          </w:tcPr>
+          <w:p>
+            <w:pPr>
+              <w:cnfStyle w:val="000000100000" w:firstRow="0" w:lastRow="0" w:firstColumn="0" w:lastColumn="0" w:oddVBand="0" w:evenVBand="0" w:oddHBand="1" w:evenHBand="0" w:firstRowFirstColumn="0" w:firstRowLastColumn="0" w:lastRowFirstColumn="0" w:lastRowLastColumn="0"/>
+            </w:pPr>
+          </w:p>
+        </w:tc>
+        <w:tc>
+          <w:tcPr>
+            <w:tcW w:w="1892" w:type="dxa"/>
+            <w:shd w:val="clear" w:color="auto" w:fill="7030A0"/>
+          </w:tcPr>
+          <w:p>
+            <w:pPr>
+              <w:cnfStyle w:val="000000100000" w:firstRow="0" w:lastRow="0" w:firstColumn="0" w:lastColumn="0" w:oddVBand="0" w:evenVBand="0" w:oddHBand="1" w:evenHBand="0" w:firstRowFirstColumn="0" w:firstRowLastColumn="0" w:lastRowFirstColumn="0" w:lastRowLastColumn="0"/>
+            </w:pPr>
+          </w:p>
+        </w:tc>
+        <w:tc>
+          <w:tcPr>
+            <w:tcW w:w="1995" w:type="dxa"/>
+            <w:shd w:val="clear" w:color="auto" w:fill="7030A0"/>
+          </w:tcPr>
+          <w:p>
+            <w:pPr>
+              <w:cnfStyle w:val="000000100000" w:firstRow="0" w:lastRow="0" w:firstColumn="0" w:lastColumn="0" w:oddVBand="0" w:evenVBand="0" w:oddHBand="1" w:evenHBand="0" w:firstRowFirstColumn="0" w:firstRowLastColumn="0" w:lastRowFirstColumn="0" w:lastRowLastColumn="0"/>
+            </w:pPr>
+          </w:p>
+        </w:tc>
+      </w:tr>
+      <w:tr>
+        <w:tc>
+          <w:tcPr>
+            <w:cnfStyle w:val="001000000000" w:firstRow="0" w:lastRow="0" w:firstColumn="1" w:lastColumn="0" w:oddVBand="0" w:evenVBand="0" w:oddHBand="0" w:evenHBand="0" w:firstRowFirstColumn="0" w:firstRowLastColumn="0" w:lastRowFirstColumn="0" w:lastRowLastColumn="0"/>
+            <w:tcW w:w="2547" w:type="dxa"/>
+            <w:shd w:val="clear" w:color="auto" w:fill="7030A0"/>
+          </w:tcPr>
+          <w:p>
+            <w:r>
+              <w:t>Loan_date_return</w:t>
+            </w:r>
+          </w:p>
+        </w:tc>
+        <w:tc>
+          <w:tcPr>
+            <w:tcW w:w="2182" w:type="dxa"/>
+            <w:shd w:val="clear" w:color="auto" w:fill="7030A0"/>
+          </w:tcPr>
+          <w:p>
+            <w:pPr>
+              <w:cnfStyle w:val="000000000000" w:firstRow="0" w:lastRow="0" w:firstColumn="0" w:lastColumn="0" w:oddVBand="0" w:evenVBand="0" w:oddHBand="0" w:evenHBand="0" w:firstRowFirstColumn="0" w:firstRowLastColumn="0" w:lastRowFirstColumn="0" w:lastRowLastColumn="0"/>
+            </w:pPr>
+          </w:p>
+        </w:tc>
+        <w:tc>
+          <w:tcPr>
+            <w:tcW w:w="1840" w:type="dxa"/>
+            <w:shd w:val="clear" w:color="auto" w:fill="7030A0"/>
+          </w:tcPr>
+          <w:p>
+            <w:pPr>
+              <w:cnfStyle w:val="000000000000" w:firstRow="0" w:lastRow="0" w:firstColumn="0" w:lastColumn="0" w:oddVBand="0" w:evenVBand="0" w:oddHBand="0" w:evenHBand="0" w:firstRowFirstColumn="0" w:firstRowLastColumn="0" w:lastRowFirstColumn="0" w:lastRowLastColumn="0"/>
+            </w:pPr>
+          </w:p>
+        </w:tc>
+        <w:tc>
+          <w:tcPr>
+            <w:tcW w:w="1892" w:type="dxa"/>
+            <w:shd w:val="clear" w:color="auto" w:fill="7030A0"/>
+          </w:tcPr>
+          <w:p>
+            <w:pPr>
+              <w:cnfStyle w:val="000000000000" w:firstRow="0" w:lastRow="0" w:firstColumn="0" w:lastColumn="0" w:oddVBand="0" w:evenVBand="0" w:oddHBand="0" w:evenHBand="0" w:firstRowFirstColumn="0" w:firstRowLastColumn="0" w:lastRowFirstColumn="0" w:lastRowLastColumn="0"/>
+            </w:pPr>
+          </w:p>
+        </w:tc>
+        <w:tc>
+          <w:tcPr>
+            <w:tcW w:w="1995" w:type="dxa"/>
+            <w:shd w:val="clear" w:color="auto" w:fill="7030A0"/>
+          </w:tcPr>
+          <w:p>
+            <w:pPr>
+              <w:cnfStyle w:val="000000000000" w:firstRow="0" w:lastRow="0" w:firstColumn="0" w:lastColumn="0" w:oddVBand="0" w:evenVBand="0" w:oddHBand="0" w:evenHBand="0" w:firstRowFirstColumn="0" w:firstRowLastColumn="0" w:lastRowFirstColumn="0" w:lastRowLastColumn="0"/>
+            </w:pPr>
+          </w:p>
+        </w:tc>
+      </w:tr>
+      <w:tr>
+        <w:trPr>
+          <w:cnfStyle w:val="000000100000" w:firstRow="0" w:lastRow="0" w:firstColumn="0" w:lastColumn="0" w:oddVBand="0" w:evenVBand="0" w:oddHBand="1" w:evenHBand="0" w:firstRowFirstColumn="0" w:firstRowLastColumn="0" w:lastRowFirstColumn="0" w:lastRowLastColumn="0"/>
+        </w:trPr>
+        <w:tc>
+          <w:tcPr>
+            <w:cnfStyle w:val="001000000000" w:firstRow="0" w:lastRow="0" w:firstColumn="1" w:lastColumn="0" w:oddVBand="0" w:evenVBand="0" w:oddHBand="0" w:evenHBand="0" w:firstRowFirstColumn="0" w:firstRowLastColumn="0" w:lastRowFirstColumn="0" w:lastRowLastColumn="0"/>
+            <w:tcW w:w="2547" w:type="dxa"/>
+          </w:tcPr>
+          <w:p/>
+        </w:tc>
+        <w:tc>
+          <w:tcPr>
+            <w:tcW w:w="2182" w:type="dxa"/>
+          </w:tcPr>
+          <w:p>
+            <w:pPr>
+              <w:cnfStyle w:val="000000100000" w:firstRow="0" w:lastRow="0" w:firstColumn="0" w:lastColumn="0" w:oddVBand="0" w:evenVBand="0" w:oddHBand="1" w:evenHBand="0" w:firstRowFirstColumn="0" w:firstRowLastColumn="0" w:lastRowFirstColumn="0" w:lastRowLastColumn="0"/>
+            </w:pPr>
+          </w:p>
+        </w:tc>
+        <w:tc>
+          <w:tcPr>
+            <w:tcW w:w="1840" w:type="dxa"/>
+          </w:tcPr>
+          <w:p>
+            <w:pPr>
+              <w:cnfStyle w:val="000000100000" w:firstRow="0" w:lastRow="0" w:firstColumn="0" w:lastColumn="0" w:oddVBand="0" w:evenVBand="0" w:oddHBand="1" w:evenHBand="0" w:firstRowFirstColumn="0" w:firstRowLastColumn="0" w:lastRowFirstColumn="0" w:lastRowLastColumn="0"/>
+            </w:pPr>
+          </w:p>
+        </w:tc>
+        <w:tc>
+          <w:tcPr>
+            <w:tcW w:w="1892" w:type="dxa"/>
+          </w:tcPr>
+          <w:p>
+            <w:pPr>
+              <w:cnfStyle w:val="000000100000" w:firstRow="0" w:lastRow="0" w:firstColumn="0" w:lastColumn="0" w:oddVBand="0" w:evenVBand="0" w:oddHBand="1" w:evenHBand="0" w:firstRowFirstColumn="0" w:firstRowLastColumn="0" w:lastRowFirstColumn="0" w:lastRowLastColumn="0"/>
+            </w:pPr>
+          </w:p>
+        </w:tc>
+        <w:tc>
+          <w:tcPr>
+            <w:tcW w:w="1995" w:type="dxa"/>
           </w:tcPr>
           <w:p>
             <w:pPr>
@@ -2048,7 +2559,296 @@
         </w:tc>
       </w:tr>
     </w:tbl>
-    <w:p/>
+    <w:p>
+      <w:pPr>
+        <w:spacing w:after="0"/>
+        <w:rPr>
+          <w:b/>
+          <w:bCs/>
+        </w:rPr>
+      </w:pPr>
+    </w:p>
+    <w:p>
+      <w:pPr>
+        <w:spacing w:after="0"/>
+        <w:rPr>
+          <w:b/>
+          <w:bCs/>
+        </w:rPr>
+      </w:pPr>
+      <w:r>
+        <w:rPr>
+          <w:b/>
+          <w:bCs/>
+        </w:rPr>
+        <w:t>Dépendances fonctionnelles</w:t>
+      </w:r>
+      <w:r>
+        <w:rPr>
+          <w:b/>
+          <w:bCs/>
+        </w:rPr>
+        <w:t xml:space="preserve"> simple</w:t>
+      </w:r>
+    </w:p>
+    <w:p>
+      <w:pPr>
+        <w:spacing w:after="0"/>
+      </w:pPr>
+      <w:r>
+        <w:rPr>
+          <w:b/>
+          <w:bCs/>
+        </w:rPr>
+        <w:t>Client_id</w:t>
+      </w:r>
+      <w:r>
+        <w:t xml:space="preserve"> -&gt; client_name, client_adrees, client_deposit </w:t>
+      </w:r>
+    </w:p>
+    <w:p>
+      <w:pPr>
+        <w:spacing w:after="0"/>
+      </w:pPr>
+      <w:r>
+        <w:rPr>
+          <w:b/>
+          <w:bCs/>
+        </w:rPr>
+        <w:t>Book_id</w:t>
+      </w:r>
+      <w:r>
+        <w:t xml:space="preserve"> -&gt; book_title, book_publisher, book_purchase_</w:t>
+      </w:r>
+      <w:r>
+        <w:t>date,book_state</w:t>
+      </w:r>
+    </w:p>
+    <w:p>
+      <w:pPr>
+        <w:spacing w:after="0"/>
+      </w:pPr>
+      <w:r>
+        <w:rPr>
+          <w:b/>
+          <w:bCs/>
+        </w:rPr>
+        <w:t>Author_id</w:t>
+      </w:r>
+      <w:r>
+        <w:t xml:space="preserve"> -&gt; author_name</w:t>
+      </w:r>
+    </w:p>
+    <w:p>
+      <w:pPr>
+        <w:spacing w:after="0"/>
+      </w:pPr>
+    </w:p>
+    <w:p>
+      <w:pPr>
+        <w:spacing w:after="0"/>
+      </w:pPr>
+    </w:p>
+    <w:p>
+      <w:pPr>
+        <w:spacing w:after="0"/>
+      </w:pPr>
+    </w:p>
+    <w:p>
+      <w:pPr>
+        <w:spacing w:after="0"/>
+      </w:pPr>
+    </w:p>
+    <w:p>
+      <w:pPr>
+        <w:spacing w:after="0"/>
+      </w:pPr>
+    </w:p>
+    <w:p>
+      <w:pPr>
+        <w:spacing w:after="0"/>
+      </w:pPr>
+    </w:p>
+    <w:p>
+      <w:pPr>
+        <w:spacing w:after="0"/>
+      </w:pPr>
+    </w:p>
+    <w:p>
+      <w:pPr>
+        <w:spacing w:after="0"/>
+      </w:pPr>
+    </w:p>
+    <w:p>
+      <w:pPr>
+        <w:spacing w:after="0"/>
+        <w:rPr>
+          <w:b/>
+          <w:bCs/>
+          <w:color w:val="153D63" w:themeColor="text2" w:themeTint="E6"/>
+        </w:rPr>
+      </w:pPr>
+      <w:r>
+        <w:rPr>
+          <w:b/>
+          <w:bCs/>
+          <w:color w:val="153D63" w:themeColor="text2" w:themeTint="E6"/>
+        </w:rPr>
+        <w:lastRenderedPageBreak/>
+        <w:t>Dépendances fonctionnelles composées</w:t>
+      </w:r>
+    </w:p>
+    <w:p>
+      <w:pPr>
+        <w:spacing w:after="0"/>
+      </w:pPr>
+      <w:r>
+        <w:rPr>
+          <w:b/>
+          <w:bCs/>
+        </w:rPr>
+        <w:t>Client_id, book_id, loan_date</w:t>
+      </w:r>
+      <w:r>
+        <w:t xml:space="preserve"> -&gt; loan_return </w:t>
+      </w:r>
+    </w:p>
+    <w:p>
+      <w:pPr>
+        <w:spacing w:after="0"/>
+      </w:pPr>
+    </w:p>
+    <w:p>
+      <w:pPr>
+        <w:spacing w:after="0"/>
+      </w:pPr>
+      <w:r>
+        <w:t xml:space="preserve">1 livre est écrit par </w:t>
+      </w:r>
+      <w:r>
+        <w:rPr>
+          <w:highlight w:val="yellow"/>
+        </w:rPr>
+        <w:t>1 ou plusieurs</w:t>
+      </w:r>
+      <w:r>
+        <w:t xml:space="preserve"> auteurs </w:t>
+      </w:r>
+    </w:p>
+    <w:p>
+      <w:pPr>
+        <w:spacing w:after="0"/>
+      </w:pPr>
+      <w:r>
+        <w:t xml:space="preserve">1 auteur </w:t>
+      </w:r>
+      <w:r>
+        <w:t xml:space="preserve">écrit </w:t>
+      </w:r>
+      <w:r>
+        <w:rPr>
+          <w:highlight w:val="yellow"/>
+        </w:rPr>
+        <w:t>1 ou plusieurs</w:t>
+      </w:r>
+      <w:r>
+        <w:t xml:space="preserve"> livres </w:t>
+      </w:r>
+    </w:p>
+    <w:p>
+      <w:pPr>
+        <w:spacing w:after="0"/>
+      </w:pPr>
+    </w:p>
+    <w:p>
+      <w:pPr>
+        <w:spacing w:after="0"/>
+      </w:pPr>
+      <w:r>
+        <w:t xml:space="preserve">1 livre est publié par </w:t>
+      </w:r>
+      <w:r>
+        <w:rPr>
+          <w:highlight w:val="yellow"/>
+        </w:rPr>
+        <w:t>0 ou 1</w:t>
+      </w:r>
+      <w:r>
+        <w:t xml:space="preserve"> éditeur </w:t>
+      </w:r>
+    </w:p>
+    <w:p>
+      <w:pPr>
+        <w:spacing w:after="0"/>
+      </w:pPr>
+      <w:r>
+        <w:t xml:space="preserve">1 éditeur publie </w:t>
+      </w:r>
+      <w:r>
+        <w:rPr>
+          <w:highlight w:val="yellow"/>
+        </w:rPr>
+        <w:t>1 ou plusieurs</w:t>
+      </w:r>
+      <w:r>
+        <w:t xml:space="preserve"> livres </w:t>
+      </w:r>
+    </w:p>
+    <w:p>
+      <w:pPr>
+        <w:spacing w:after="0"/>
+      </w:pPr>
+    </w:p>
+    <w:p>
+      <w:pPr>
+        <w:spacing w:after="0"/>
+      </w:pPr>
+      <w:r>
+        <w:t xml:space="preserve">1 client emprunte </w:t>
+      </w:r>
+      <w:r>
+        <w:rPr>
+          <w:highlight w:val="yellow"/>
+        </w:rPr>
+        <w:t>1 ou plusieurs</w:t>
+      </w:r>
+      <w:r>
+        <w:t xml:space="preserve"> livres</w:t>
+      </w:r>
+    </w:p>
+    <w:p>
+      <w:pPr>
+        <w:spacing w:after="0"/>
+      </w:pPr>
+      <w:r>
+        <w:t xml:space="preserve">1 livre est empruntés par </w:t>
+      </w:r>
+      <w:r>
+        <w:rPr>
+          <w:highlight w:val="yellow"/>
+        </w:rPr>
+        <w:t>0 ou plusieurs</w:t>
+      </w:r>
+      <w:r>
+        <w:t xml:space="preserve"> clients </w:t>
+      </w:r>
+    </w:p>
+    <w:p>
+      <w:pPr>
+        <w:spacing w:after="0"/>
+      </w:pPr>
+    </w:p>
+    <w:p>
+      <w:pPr>
+        <w:spacing w:after="0"/>
+      </w:pPr>
+      <w:r>
+        <w:t xml:space="preserve">1 emprunt est effectué par 1 client et </w:t>
+      </w:r>
+      <w:r>
+        <w:t>concerne 1 livre</w:t>
+      </w:r>
+    </w:p>
     <w:sectPr>
       <w:pgSz w:w="11906" w:h="16838"/>
       <w:pgMar w:top="720" w:right="720" w:bottom="720" w:left="720" w:header="708" w:footer="708" w:gutter="0"/>
@@ -2057,6 +2857,163 @@
     </w:sectPr>
   </w:body>
 </w:document>
+</file>
+
+<file path=word/numbering.xml><?xml version="1.0" encoding="utf-8"?>
+<w:numbering xmlns:wpc="http://schemas.microsoft.com/office/word/2010/wordprocessingCanvas" xmlns:cx="http://schemas.microsoft.com/office/drawing/2014/chartex" xmlns:cx1="http://schemas.microsoft.com/office/drawing/2015/9/8/chartex" xmlns:cx2="http://schemas.microsoft.com/office/drawing/2015/10/21/chartex" xmlns:cx3="http://schemas.microsoft.com/office/drawing/2016/5/9/chartex" xmlns:cx4="http://schemas.microsoft.com/office/drawing/2016/5/10/chartex" xmlns:cx5="http://schemas.microsoft.com/office/drawing/2016/5/11/chartex" xmlns:cx6="http://schemas.microsoft.com/office/drawing/2016/5/12/chartex" xmlns:cx7="http://schemas.microsoft.com/office/drawing/2016/5/13/chartex" xmlns:cx8="http://schemas.microsoft.com/office/drawing/2016/5/14/chartex" xmlns:mc="http://schemas.openxmlformats.org/markup-compatibility/2006" xmlns:aink="http://schemas.microsoft.com/office/drawing/2016/ink" xmlns:am3d="http://schemas.microsoft.com/office/drawing/2017/model3d" xmlns:o="urn:schemas-microsoft-com:office:office" xmlns:oel="http://schemas.microsoft.com/office/2019/extlst" xmlns:r="http://schemas.openxmlformats.org/officeDocument/2006/relationships" xmlns:m="http://schemas.openxmlformats.org/officeDocument/2006/math" xmlns:v="urn:schemas-microsoft-com:vml" xmlns:wp14="http://schemas.microsoft.com/office/word/2010/wordprocessingDrawing" xmlns:wp="http://schemas.openxmlformats.org/drawingml/2006/wordprocessingDrawing" xmlns:w10="urn:schemas-microsoft-com:office:word" xmlns:w="http://schemas.openxmlformats.org/wordprocessingml/2006/main" xmlns:w14="http://schemas.microsoft.com/office/word/2010/wordml" xmlns:w15="http://schemas.microsoft.com/office/word/2012/wordml" xmlns:w16cex="http://schemas.microsoft.com/office/word/2018/wordml/cex" xmlns:w16cid="http://schemas.microsoft.com/office/word/2016/wordml/cid" xmlns:w16="http://schemas.microsoft.com/office/word/2018/wordml" xmlns:w16du="http://schemas.microsoft.com/office/word/2023/wordml/word16du" xmlns:w16sdtdh="http://schemas.microsoft.com/office/word/2020/wordml/sdtdatahash" xmlns:w16se="http://schemas.microsoft.com/office/word/2015/wordml/symex" xmlns:wpg="http://schemas.microsoft.com/office/word/2010/wordprocessingGroup" xmlns:wpi="http://schemas.microsoft.com/office/word/2010/wordprocessingInk" xmlns:wne="http://schemas.microsoft.com/office/word/2006/wordml" xmlns:wps="http://schemas.microsoft.com/office/word/2010/wordprocessingShape" mc:Ignorable="w14 w15 w16se w16cid w16 w16cex w16sdtdh w16du wp14">
+  <w:abstractNum w:abstractNumId="0" w15:restartNumberingAfterBreak="0">
+    <w:nsid w:val="5B274342"/>
+    <w:multiLevelType w:val="multilevel"/>
+    <w:tmpl w:val="E2DCAC5C"/>
+    <w:lvl w:ilvl="0">
+      <w:start w:val="1"/>
+      <w:numFmt w:val="bullet"/>
+      <w:lvlText w:val=""/>
+      <w:lvlJc w:val="left"/>
+      <w:pPr>
+        <w:tabs>
+          <w:tab w:val="num" w:pos="720"/>
+        </w:tabs>
+        <w:ind w:left="720" w:hanging="360"/>
+      </w:pPr>
+      <w:rPr>
+        <w:rFonts w:ascii="Symbol" w:hAnsi="Symbol" w:hint="default"/>
+        <w:sz w:val="20"/>
+      </w:rPr>
+    </w:lvl>
+    <w:lvl w:ilvl="1" w:tentative="1">
+      <w:start w:val="1"/>
+      <w:numFmt w:val="bullet"/>
+      <w:lvlText w:val="o"/>
+      <w:lvlJc w:val="left"/>
+      <w:pPr>
+        <w:tabs>
+          <w:tab w:val="num" w:pos="1440"/>
+        </w:tabs>
+        <w:ind w:left="1440" w:hanging="360"/>
+      </w:pPr>
+      <w:rPr>
+        <w:rFonts w:ascii="Courier New" w:hAnsi="Courier New" w:hint="default"/>
+        <w:sz w:val="20"/>
+      </w:rPr>
+    </w:lvl>
+    <w:lvl w:ilvl="2" w:tentative="1">
+      <w:start w:val="1"/>
+      <w:numFmt w:val="bullet"/>
+      <w:lvlText w:val=""/>
+      <w:lvlJc w:val="left"/>
+      <w:pPr>
+        <w:tabs>
+          <w:tab w:val="num" w:pos="2160"/>
+        </w:tabs>
+        <w:ind w:left="2160" w:hanging="360"/>
+      </w:pPr>
+      <w:rPr>
+        <w:rFonts w:ascii="Wingdings" w:hAnsi="Wingdings" w:hint="default"/>
+        <w:sz w:val="20"/>
+      </w:rPr>
+    </w:lvl>
+    <w:lvl w:ilvl="3" w:tentative="1">
+      <w:start w:val="1"/>
+      <w:numFmt w:val="bullet"/>
+      <w:lvlText w:val=""/>
+      <w:lvlJc w:val="left"/>
+      <w:pPr>
+        <w:tabs>
+          <w:tab w:val="num" w:pos="2880"/>
+        </w:tabs>
+        <w:ind w:left="2880" w:hanging="360"/>
+      </w:pPr>
+      <w:rPr>
+        <w:rFonts w:ascii="Wingdings" w:hAnsi="Wingdings" w:hint="default"/>
+        <w:sz w:val="20"/>
+      </w:rPr>
+    </w:lvl>
+    <w:lvl w:ilvl="4" w:tentative="1">
+      <w:start w:val="1"/>
+      <w:numFmt w:val="bullet"/>
+      <w:lvlText w:val=""/>
+      <w:lvlJc w:val="left"/>
+      <w:pPr>
+        <w:tabs>
+          <w:tab w:val="num" w:pos="3600"/>
+        </w:tabs>
+        <w:ind w:left="3600" w:hanging="360"/>
+      </w:pPr>
+      <w:rPr>
+        <w:rFonts w:ascii="Wingdings" w:hAnsi="Wingdings" w:hint="default"/>
+        <w:sz w:val="20"/>
+      </w:rPr>
+    </w:lvl>
+    <w:lvl w:ilvl="5" w:tentative="1">
+      <w:start w:val="1"/>
+      <w:numFmt w:val="bullet"/>
+      <w:lvlText w:val=""/>
+      <w:lvlJc w:val="left"/>
+      <w:pPr>
+        <w:tabs>
+          <w:tab w:val="num" w:pos="4320"/>
+        </w:tabs>
+        <w:ind w:left="4320" w:hanging="360"/>
+      </w:pPr>
+      <w:rPr>
+        <w:rFonts w:ascii="Wingdings" w:hAnsi="Wingdings" w:hint="default"/>
+        <w:sz w:val="20"/>
+      </w:rPr>
+    </w:lvl>
+    <w:lvl w:ilvl="6" w:tentative="1">
+      <w:start w:val="1"/>
+      <w:numFmt w:val="bullet"/>
+      <w:lvlText w:val=""/>
+      <w:lvlJc w:val="left"/>
+      <w:pPr>
+        <w:tabs>
+          <w:tab w:val="num" w:pos="5040"/>
+        </w:tabs>
+        <w:ind w:left="5040" w:hanging="360"/>
+      </w:pPr>
+      <w:rPr>
+        <w:rFonts w:ascii="Wingdings" w:hAnsi="Wingdings" w:hint="default"/>
+        <w:sz w:val="20"/>
+      </w:rPr>
+    </w:lvl>
+    <w:lvl w:ilvl="7" w:tentative="1">
+      <w:start w:val="1"/>
+      <w:numFmt w:val="bullet"/>
+      <w:lvlText w:val=""/>
+      <w:lvlJc w:val="left"/>
+      <w:pPr>
+        <w:tabs>
+          <w:tab w:val="num" w:pos="5760"/>
+        </w:tabs>
+        <w:ind w:left="5760" w:hanging="360"/>
+      </w:pPr>
+      <w:rPr>
+        <w:rFonts w:ascii="Wingdings" w:hAnsi="Wingdings" w:hint="default"/>
+        <w:sz w:val="20"/>
+      </w:rPr>
+    </w:lvl>
+    <w:lvl w:ilvl="8" w:tentative="1">
+      <w:start w:val="1"/>
+      <w:numFmt w:val="bullet"/>
+      <w:lvlText w:val=""/>
+      <w:lvlJc w:val="left"/>
+      <w:pPr>
+        <w:tabs>
+          <w:tab w:val="num" w:pos="6480"/>
+        </w:tabs>
+        <w:ind w:left="6480" w:hanging="360"/>
+      </w:pPr>
+      <w:rPr>
+        <w:rFonts w:ascii="Wingdings" w:hAnsi="Wingdings" w:hint="default"/>
+        <w:sz w:val="20"/>
+      </w:rPr>
+    </w:lvl>
+  </w:abstractNum>
+  <w:num w:numId="1" w16cid:durableId="1598295542">
+    <w:abstractNumId w:val="0"/>
+  </w:num>
+</w:numbering>
 </file>
 
 <file path=word/styles.xml><?xml version="1.0" encoding="utf-8"?>
@@ -2662,7 +3619,6 @@
   <w:style w:type="character" w:default="1" w:styleId="Policepardfaut">
     <w:name w:val="Default Paragraph Font"/>
     <w:uiPriority w:val="1"/>
-    <w:semiHidden/>
     <w:unhideWhenUsed/>
   </w:style>
   <w:style w:type="table" w:default="1" w:styleId="TableauNormal">
@@ -4663,6 +5619,15 @@
       </w:tcPr>
     </w:tblStylePr>
   </w:style>
+  <w:style w:type="paragraph" w:styleId="Sansinterligne">
+    <w:name w:val="No Spacing"/>
+    <w:uiPriority w:val="1"/>
+    <w:qFormat/>
+    <w:rsid w:val="00152D49"/>
+    <w:pPr>
+      <w:spacing w:after="0" w:line="240" w:lineRule="auto"/>
+    </w:pPr>
+  </w:style>
 </w:styles>
 </file>
 

</xml_diff>